<commit_message>
doc update and new pics
</commit_message>
<xml_diff>
--- a/Building_GPU_enabled_K8S_cluster_with_second_hand_components.docx
+++ b/Building_GPU_enabled_K8S_cluster_with_second_hand_components.docx
@@ -1017,7 +1017,7 @@
         <w:rPr>
           <w:rFonts w:cstheme="minorHAnsi"/>
         </w:rPr>
-        <w:t xml:space="preserve">. </w:t>
+        <w:t>.</w:t>
       </w:r>
     </w:p>
     <w:p>
@@ -1032,10 +1032,10 @@
         </w:rPr>
         <w:lastRenderedPageBreak/>
         <w:drawing>
-          <wp:inline distT="0" distB="0" distL="0" distR="0" wp14:anchorId="5294B5CE" wp14:editId="01A693B5">
-            <wp:extent cx="5943600" cy="4400550"/>
-            <wp:effectExtent l="0" t="0" r="0" b="0"/>
-            <wp:docPr id="1" name="Picture 1"/>
+          <wp:inline distT="0" distB="0" distL="0" distR="0" wp14:anchorId="587410C3" wp14:editId="6A4D4335">
+            <wp:extent cx="5943600" cy="4132580"/>
+            <wp:effectExtent l="0" t="0" r="0" b="1270"/>
+            <wp:docPr id="15" name="Picture 15"/>
             <wp:cNvGraphicFramePr>
               <a:graphicFrameLocks xmlns:a="http://schemas.openxmlformats.org/drawingml/2006/main" noChangeAspect="1"/>
             </wp:cNvGraphicFramePr>
@@ -1055,7 +1055,7 @@
                   <pic:spPr>
                     <a:xfrm>
                       <a:off x="0" y="0"/>
-                      <a:ext cx="5943600" cy="4400550"/>
+                      <a:ext cx="5943600" cy="4132580"/>
                     </a:xfrm>
                     <a:prstGeom prst="rect">
                       <a:avLst/>
@@ -1067,6 +1067,12 @@
           </wp:inline>
         </w:drawing>
       </w:r>
+      <w:r>
+        <w:rPr>
+          <w:rFonts w:cstheme="minorHAnsi"/>
+        </w:rPr>
+        <w:t xml:space="preserve"> </w:t>
+      </w:r>
     </w:p>
     <w:p>
       <w:pPr>
@@ -1078,11 +1084,12 @@
         <w:rPr>
           <w:noProof/>
         </w:rPr>
+        <w:lastRenderedPageBreak/>
         <w:drawing>
-          <wp:inline distT="0" distB="0" distL="0" distR="0" wp14:anchorId="524CB466" wp14:editId="19F04409">
-            <wp:extent cx="2485266" cy="3120390"/>
-            <wp:effectExtent l="0" t="0" r="0" b="3810"/>
-            <wp:docPr id="6" name="Picture 6"/>
+          <wp:inline distT="0" distB="0" distL="0" distR="0" wp14:anchorId="5294B5CE" wp14:editId="01A693B5">
+            <wp:extent cx="5943600" cy="4400550"/>
+            <wp:effectExtent l="0" t="0" r="0" b="0"/>
+            <wp:docPr id="1" name="Picture 1"/>
             <wp:cNvGraphicFramePr>
               <a:graphicFrameLocks xmlns:a="http://schemas.openxmlformats.org/drawingml/2006/main" noChangeAspect="1"/>
             </wp:cNvGraphicFramePr>
@@ -1102,7 +1109,7 @@
                   <pic:spPr>
                     <a:xfrm>
                       <a:off x="0" y="0"/>
-                      <a:ext cx="2523150" cy="3167955"/>
+                      <a:ext cx="5943600" cy="4400550"/>
                     </a:xfrm>
                     <a:prstGeom prst="rect">
                       <a:avLst/>
@@ -1126,10 +1133,10 @@
           <w:noProof/>
         </w:rPr>
         <w:drawing>
-          <wp:inline distT="0" distB="0" distL="0" distR="0" wp14:anchorId="125E62C0" wp14:editId="6A403F40">
-            <wp:extent cx="5943600" cy="435610"/>
-            <wp:effectExtent l="0" t="0" r="0" b="2540"/>
-            <wp:docPr id="5" name="Picture 5"/>
+          <wp:inline distT="0" distB="0" distL="0" distR="0" wp14:anchorId="524CB466" wp14:editId="19F04409">
+            <wp:extent cx="2485266" cy="3120390"/>
+            <wp:effectExtent l="0" t="0" r="0" b="3810"/>
+            <wp:docPr id="6" name="Picture 6"/>
             <wp:cNvGraphicFramePr>
               <a:graphicFrameLocks xmlns:a="http://schemas.openxmlformats.org/drawingml/2006/main" noChangeAspect="1"/>
             </wp:cNvGraphicFramePr>
@@ -1149,7 +1156,7 @@
                   <pic:spPr>
                     <a:xfrm>
                       <a:off x="0" y="0"/>
-                      <a:ext cx="5943600" cy="435610"/>
+                      <a:ext cx="2523150" cy="3167955"/>
                     </a:xfrm>
                     <a:prstGeom prst="rect">
                       <a:avLst/>
@@ -1174,10 +1181,10 @@
         </w:rPr>
         <w:lastRenderedPageBreak/>
         <w:drawing>
-          <wp:inline distT="0" distB="0" distL="0" distR="0" wp14:anchorId="54B1F703" wp14:editId="49A28D83">
-            <wp:extent cx="5943600" cy="3167380"/>
-            <wp:effectExtent l="0" t="0" r="0" b="0"/>
-            <wp:docPr id="2" name="Picture 2"/>
+          <wp:inline distT="0" distB="0" distL="0" distR="0" wp14:anchorId="21EA6C08" wp14:editId="1F3F0CAE">
+            <wp:extent cx="5943600" cy="3820160"/>
+            <wp:effectExtent l="0" t="0" r="0" b="8890"/>
+            <wp:docPr id="13" name="Picture 13"/>
             <wp:cNvGraphicFramePr>
               <a:graphicFrameLocks xmlns:a="http://schemas.openxmlformats.org/drawingml/2006/main" noChangeAspect="1"/>
             </wp:cNvGraphicFramePr>
@@ -1197,7 +1204,7 @@
                   <pic:spPr>
                     <a:xfrm>
                       <a:off x="0" y="0"/>
-                      <a:ext cx="5943600" cy="3167380"/>
+                      <a:ext cx="5943600" cy="3820160"/>
                     </a:xfrm>
                     <a:prstGeom prst="rect">
                       <a:avLst/>
@@ -1221,10 +1228,10 @@
           <w:noProof/>
         </w:rPr>
         <w:drawing>
-          <wp:inline distT="0" distB="0" distL="0" distR="0" wp14:anchorId="64293AA1" wp14:editId="3B149ADD">
-            <wp:extent cx="5943600" cy="3773805"/>
-            <wp:effectExtent l="0" t="0" r="0" b="0"/>
-            <wp:docPr id="3" name="Picture 3"/>
+          <wp:inline distT="0" distB="0" distL="0" distR="0" wp14:anchorId="6030E8F8" wp14:editId="1AD2163D">
+            <wp:extent cx="5943600" cy="3190875"/>
+            <wp:effectExtent l="0" t="0" r="0" b="9525"/>
+            <wp:docPr id="14" name="Picture 14"/>
             <wp:cNvGraphicFramePr>
               <a:graphicFrameLocks xmlns:a="http://schemas.openxmlformats.org/drawingml/2006/main" noChangeAspect="1"/>
             </wp:cNvGraphicFramePr>
@@ -1244,7 +1251,7 @@
                   <pic:spPr>
                     <a:xfrm>
                       <a:off x="0" y="0"/>
-                      <a:ext cx="5943600" cy="3773805"/>
+                      <a:ext cx="5943600" cy="3190875"/>
                     </a:xfrm>
                     <a:prstGeom prst="rect">
                       <a:avLst/>
@@ -1267,12 +1274,11 @@
         <w:rPr>
           <w:noProof/>
         </w:rPr>
-        <w:lastRenderedPageBreak/>
         <w:drawing>
-          <wp:inline distT="0" distB="0" distL="0" distR="0" wp14:anchorId="30EBFC51" wp14:editId="32F3F1A2">
-            <wp:extent cx="5943600" cy="3783965"/>
-            <wp:effectExtent l="0" t="0" r="0" b="6985"/>
-            <wp:docPr id="4" name="Picture 4"/>
+          <wp:inline distT="0" distB="0" distL="0" distR="0" wp14:anchorId="125E62C0" wp14:editId="6A403F40">
+            <wp:extent cx="5943600" cy="435610"/>
+            <wp:effectExtent l="0" t="0" r="0" b="2540"/>
+            <wp:docPr id="5" name="Picture 5"/>
             <wp:cNvGraphicFramePr>
               <a:graphicFrameLocks xmlns:a="http://schemas.openxmlformats.org/drawingml/2006/main" noChangeAspect="1"/>
             </wp:cNvGraphicFramePr>
@@ -1292,7 +1298,368 @@
                   <pic:spPr>
                     <a:xfrm>
                       <a:off x="0" y="0"/>
+                      <a:ext cx="5943600" cy="435610"/>
+                    </a:xfrm>
+                    <a:prstGeom prst="rect">
+                      <a:avLst/>
+                    </a:prstGeom>
+                  </pic:spPr>
+                </pic:pic>
+              </a:graphicData>
+            </a:graphic>
+          </wp:inline>
+        </w:drawing>
+      </w:r>
+    </w:p>
+    <w:p>
+      <w:pPr>
+        <w:rPr>
+          <w:rFonts w:cstheme="minorHAnsi"/>
+        </w:rPr>
+      </w:pPr>
+      <w:r>
+        <w:rPr>
+          <w:noProof/>
+        </w:rPr>
+        <w:lastRenderedPageBreak/>
+        <w:drawing>
+          <wp:inline distT="0" distB="0" distL="0" distR="0" wp14:anchorId="54B1F703" wp14:editId="49A28D83">
+            <wp:extent cx="5943600" cy="3167380"/>
+            <wp:effectExtent l="0" t="0" r="0" b="0"/>
+            <wp:docPr id="2" name="Picture 2"/>
+            <wp:cNvGraphicFramePr>
+              <a:graphicFrameLocks xmlns:a="http://schemas.openxmlformats.org/drawingml/2006/main" noChangeAspect="1"/>
+            </wp:cNvGraphicFramePr>
+            <a:graphic xmlns:a="http://schemas.openxmlformats.org/drawingml/2006/main">
+              <a:graphicData uri="http://schemas.openxmlformats.org/drawingml/2006/picture">
+                <pic:pic xmlns:pic="http://schemas.openxmlformats.org/drawingml/2006/picture">
+                  <pic:nvPicPr>
+                    <pic:cNvPr id="1" name=""/>
+                    <pic:cNvPicPr/>
+                  </pic:nvPicPr>
+                  <pic:blipFill>
+                    <a:blip r:embed="rId20"/>
+                    <a:stretch>
+                      <a:fillRect/>
+                    </a:stretch>
+                  </pic:blipFill>
+                  <pic:spPr>
+                    <a:xfrm>
+                      <a:off x="0" y="0"/>
+                      <a:ext cx="5943600" cy="3167380"/>
+                    </a:xfrm>
+                    <a:prstGeom prst="rect">
+                      <a:avLst/>
+                    </a:prstGeom>
+                  </pic:spPr>
+                </pic:pic>
+              </a:graphicData>
+            </a:graphic>
+          </wp:inline>
+        </w:drawing>
+      </w:r>
+    </w:p>
+    <w:p>
+      <w:pPr>
+        <w:rPr>
+          <w:rFonts w:cstheme="minorHAnsi"/>
+        </w:rPr>
+      </w:pPr>
+      <w:r>
+        <w:rPr>
+          <w:noProof/>
+        </w:rPr>
+        <w:drawing>
+          <wp:inline distT="0" distB="0" distL="0" distR="0" wp14:anchorId="64293AA1" wp14:editId="3B149ADD">
+            <wp:extent cx="5943600" cy="3773805"/>
+            <wp:effectExtent l="0" t="0" r="0" b="0"/>
+            <wp:docPr id="3" name="Picture 3"/>
+            <wp:cNvGraphicFramePr>
+              <a:graphicFrameLocks xmlns:a="http://schemas.openxmlformats.org/drawingml/2006/main" noChangeAspect="1"/>
+            </wp:cNvGraphicFramePr>
+            <a:graphic xmlns:a="http://schemas.openxmlformats.org/drawingml/2006/main">
+              <a:graphicData uri="http://schemas.openxmlformats.org/drawingml/2006/picture">
+                <pic:pic xmlns:pic="http://schemas.openxmlformats.org/drawingml/2006/picture">
+                  <pic:nvPicPr>
+                    <pic:cNvPr id="1" name=""/>
+                    <pic:cNvPicPr/>
+                  </pic:nvPicPr>
+                  <pic:blipFill>
+                    <a:blip r:embed="rId21"/>
+                    <a:stretch>
+                      <a:fillRect/>
+                    </a:stretch>
+                  </pic:blipFill>
+                  <pic:spPr>
+                    <a:xfrm>
+                      <a:off x="0" y="0"/>
+                      <a:ext cx="5943600" cy="3773805"/>
+                    </a:xfrm>
+                    <a:prstGeom prst="rect">
+                      <a:avLst/>
+                    </a:prstGeom>
+                  </pic:spPr>
+                </pic:pic>
+              </a:graphicData>
+            </a:graphic>
+          </wp:inline>
+        </w:drawing>
+      </w:r>
+    </w:p>
+    <w:p>
+      <w:pPr>
+        <w:rPr>
+          <w:rFonts w:cstheme="minorHAnsi"/>
+        </w:rPr>
+      </w:pPr>
+      <w:r>
+        <w:rPr>
+          <w:noProof/>
+        </w:rPr>
+        <w:lastRenderedPageBreak/>
+        <w:drawing>
+          <wp:inline distT="0" distB="0" distL="0" distR="0" wp14:anchorId="30EBFC51" wp14:editId="32F3F1A2">
+            <wp:extent cx="5943600" cy="3783965"/>
+            <wp:effectExtent l="0" t="0" r="0" b="6985"/>
+            <wp:docPr id="4" name="Picture 4"/>
+            <wp:cNvGraphicFramePr>
+              <a:graphicFrameLocks xmlns:a="http://schemas.openxmlformats.org/drawingml/2006/main" noChangeAspect="1"/>
+            </wp:cNvGraphicFramePr>
+            <a:graphic xmlns:a="http://schemas.openxmlformats.org/drawingml/2006/main">
+              <a:graphicData uri="http://schemas.openxmlformats.org/drawingml/2006/picture">
+                <pic:pic xmlns:pic="http://schemas.openxmlformats.org/drawingml/2006/picture">
+                  <pic:nvPicPr>
+                    <pic:cNvPr id="1" name=""/>
+                    <pic:cNvPicPr/>
+                  </pic:nvPicPr>
+                  <pic:blipFill>
+                    <a:blip r:embed="rId22"/>
+                    <a:stretch>
+                      <a:fillRect/>
+                    </a:stretch>
+                  </pic:blipFill>
+                  <pic:spPr>
+                    <a:xfrm>
+                      <a:off x="0" y="0"/>
                       <a:ext cx="5943600" cy="3783965"/>
+                    </a:xfrm>
+                    <a:prstGeom prst="rect">
+                      <a:avLst/>
+                    </a:prstGeom>
+                  </pic:spPr>
+                </pic:pic>
+              </a:graphicData>
+            </a:graphic>
+          </wp:inline>
+        </w:drawing>
+      </w:r>
+    </w:p>
+    <w:p>
+      <w:pPr>
+        <w:rPr>
+          <w:rFonts w:cstheme="minorHAnsi"/>
+        </w:rPr>
+      </w:pPr>
+      <w:r>
+        <w:rPr>
+          <w:rFonts w:cstheme="minorHAnsi"/>
+          <w:noProof/>
+        </w:rPr>
+        <w:drawing>
+          <wp:inline distT="0" distB="0" distL="0" distR="0" wp14:anchorId="39AF589B" wp14:editId="434F3CAE">
+            <wp:extent cx="5943600" cy="3343910"/>
+            <wp:effectExtent l="0" t="0" r="0" b="8890"/>
+            <wp:docPr id="9" name="Picture 9" descr="A picture containing graphical user interface&#10;&#10;Description automatically generated"/>
+            <wp:cNvGraphicFramePr>
+              <a:graphicFrameLocks xmlns:a="http://schemas.openxmlformats.org/drawingml/2006/main" noChangeAspect="1"/>
+            </wp:cNvGraphicFramePr>
+            <a:graphic xmlns:a="http://schemas.openxmlformats.org/drawingml/2006/main">
+              <a:graphicData uri="http://schemas.openxmlformats.org/drawingml/2006/picture">
+                <pic:pic xmlns:pic="http://schemas.openxmlformats.org/drawingml/2006/picture">
+                  <pic:nvPicPr>
+                    <pic:cNvPr id="9" name="Picture 9" descr="A picture containing graphical user interface&#10;&#10;Description automatically generated"/>
+                    <pic:cNvPicPr/>
+                  </pic:nvPicPr>
+                  <pic:blipFill>
+                    <a:blip r:embed="rId23" cstate="print">
+                      <a:extLst>
+                        <a:ext uri="{28A0092B-C50C-407E-A947-70E740481C1C}">
+                          <a14:useLocalDpi xmlns:a14="http://schemas.microsoft.com/office/drawing/2010/main" val="0"/>
+                        </a:ext>
+                      </a:extLst>
+                    </a:blip>
+                    <a:stretch>
+                      <a:fillRect/>
+                    </a:stretch>
+                  </pic:blipFill>
+                  <pic:spPr>
+                    <a:xfrm>
+                      <a:off x="0" y="0"/>
+                      <a:ext cx="5943600" cy="3343910"/>
+                    </a:xfrm>
+                    <a:prstGeom prst="rect">
+                      <a:avLst/>
+                    </a:prstGeom>
+                  </pic:spPr>
+                </pic:pic>
+              </a:graphicData>
+            </a:graphic>
+          </wp:inline>
+        </w:drawing>
+      </w:r>
+    </w:p>
+    <w:p>
+      <w:pPr>
+        <w:rPr>
+          <w:rFonts w:cstheme="minorHAnsi"/>
+        </w:rPr>
+      </w:pPr>
+      <w:r>
+        <w:rPr>
+          <w:rFonts w:cstheme="minorHAnsi"/>
+          <w:noProof/>
+        </w:rPr>
+        <w:lastRenderedPageBreak/>
+        <w:drawing>
+          <wp:inline distT="0" distB="0" distL="0" distR="0" wp14:anchorId="05716F2E" wp14:editId="127686FD">
+            <wp:extent cx="5943600" cy="3343910"/>
+            <wp:effectExtent l="0" t="0" r="0" b="8890"/>
+            <wp:docPr id="10" name="Picture 10" descr="A picture containing text, electronics, computer&#10;&#10;Description automatically generated"/>
+            <wp:cNvGraphicFramePr>
+              <a:graphicFrameLocks xmlns:a="http://schemas.openxmlformats.org/drawingml/2006/main" noChangeAspect="1"/>
+            </wp:cNvGraphicFramePr>
+            <a:graphic xmlns:a="http://schemas.openxmlformats.org/drawingml/2006/main">
+              <a:graphicData uri="http://schemas.openxmlformats.org/drawingml/2006/picture">
+                <pic:pic xmlns:pic="http://schemas.openxmlformats.org/drawingml/2006/picture">
+                  <pic:nvPicPr>
+                    <pic:cNvPr id="10" name="Picture 10" descr="A picture containing text, electronics, computer&#10;&#10;Description automatically generated"/>
+                    <pic:cNvPicPr/>
+                  </pic:nvPicPr>
+                  <pic:blipFill>
+                    <a:blip r:embed="rId24" cstate="print">
+                      <a:extLst>
+                        <a:ext uri="{28A0092B-C50C-407E-A947-70E740481C1C}">
+                          <a14:useLocalDpi xmlns:a14="http://schemas.microsoft.com/office/drawing/2010/main" val="0"/>
+                        </a:ext>
+                      </a:extLst>
+                    </a:blip>
+                    <a:stretch>
+                      <a:fillRect/>
+                    </a:stretch>
+                  </pic:blipFill>
+                  <pic:spPr>
+                    <a:xfrm>
+                      <a:off x="0" y="0"/>
+                      <a:ext cx="5943600" cy="3343910"/>
+                    </a:xfrm>
+                    <a:prstGeom prst="rect">
+                      <a:avLst/>
+                    </a:prstGeom>
+                  </pic:spPr>
+                </pic:pic>
+              </a:graphicData>
+            </a:graphic>
+          </wp:inline>
+        </w:drawing>
+      </w:r>
+    </w:p>
+    <w:p>
+      <w:pPr>
+        <w:rPr>
+          <w:rFonts w:cstheme="minorHAnsi"/>
+        </w:rPr>
+      </w:pPr>
+      <w:r>
+        <w:rPr>
+          <w:rFonts w:cstheme="minorHAnsi"/>
+          <w:noProof/>
+        </w:rPr>
+        <w:drawing>
+          <wp:inline distT="0" distB="0" distL="0" distR="0" wp14:anchorId="5350304C" wp14:editId="36C5DBBE">
+            <wp:extent cx="5943600" cy="3343910"/>
+            <wp:effectExtent l="0" t="0" r="0" b="8890"/>
+            <wp:docPr id="11" name="Picture 11" descr="A picture containing text, computer&#10;&#10;Description automatically generated"/>
+            <wp:cNvGraphicFramePr>
+              <a:graphicFrameLocks xmlns:a="http://schemas.openxmlformats.org/drawingml/2006/main" noChangeAspect="1"/>
+            </wp:cNvGraphicFramePr>
+            <a:graphic xmlns:a="http://schemas.openxmlformats.org/drawingml/2006/main">
+              <a:graphicData uri="http://schemas.openxmlformats.org/drawingml/2006/picture">
+                <pic:pic xmlns:pic="http://schemas.openxmlformats.org/drawingml/2006/picture">
+                  <pic:nvPicPr>
+                    <pic:cNvPr id="11" name="Picture 11" descr="A picture containing text, computer&#10;&#10;Description automatically generated"/>
+                    <pic:cNvPicPr/>
+                  </pic:nvPicPr>
+                  <pic:blipFill>
+                    <a:blip r:embed="rId25" cstate="print">
+                      <a:extLst>
+                        <a:ext uri="{28A0092B-C50C-407E-A947-70E740481C1C}">
+                          <a14:useLocalDpi xmlns:a14="http://schemas.microsoft.com/office/drawing/2010/main" val="0"/>
+                        </a:ext>
+                      </a:extLst>
+                    </a:blip>
+                    <a:stretch>
+                      <a:fillRect/>
+                    </a:stretch>
+                  </pic:blipFill>
+                  <pic:spPr>
+                    <a:xfrm>
+                      <a:off x="0" y="0"/>
+                      <a:ext cx="5943600" cy="3343910"/>
+                    </a:xfrm>
+                    <a:prstGeom prst="rect">
+                      <a:avLst/>
+                    </a:prstGeom>
+                  </pic:spPr>
+                </pic:pic>
+              </a:graphicData>
+            </a:graphic>
+          </wp:inline>
+        </w:drawing>
+      </w:r>
+    </w:p>
+    <w:p>
+      <w:pPr>
+        <w:rPr>
+          <w:rFonts w:cstheme="minorHAnsi"/>
+        </w:rPr>
+      </w:pPr>
+      <w:r>
+        <w:rPr>
+          <w:rFonts w:cstheme="minorHAnsi"/>
+          <w:noProof/>
+        </w:rPr>
+        <w:lastRenderedPageBreak/>
+        <w:drawing>
+          <wp:inline distT="0" distB="0" distL="0" distR="0" wp14:anchorId="0EC392A7" wp14:editId="3C0DE7C2">
+            <wp:extent cx="5943600" cy="3343910"/>
+            <wp:effectExtent l="0" t="0" r="0" b="8890"/>
+            <wp:docPr id="12" name="Picture 12" descr="A picture containing miller&#10;&#10;Description automatically generated"/>
+            <wp:cNvGraphicFramePr>
+              <a:graphicFrameLocks xmlns:a="http://schemas.openxmlformats.org/drawingml/2006/main" noChangeAspect="1"/>
+            </wp:cNvGraphicFramePr>
+            <a:graphic xmlns:a="http://schemas.openxmlformats.org/drawingml/2006/main">
+              <a:graphicData uri="http://schemas.openxmlformats.org/drawingml/2006/picture">
+                <pic:pic xmlns:pic="http://schemas.openxmlformats.org/drawingml/2006/picture">
+                  <pic:nvPicPr>
+                    <pic:cNvPr id="12" name="Picture 12" descr="A picture containing miller&#10;&#10;Description automatically generated"/>
+                    <pic:cNvPicPr/>
+                  </pic:nvPicPr>
+                  <pic:blipFill>
+                    <a:blip r:embed="rId26" cstate="print">
+                      <a:extLst>
+                        <a:ext uri="{28A0092B-C50C-407E-A947-70E740481C1C}">
+                          <a14:useLocalDpi xmlns:a14="http://schemas.microsoft.com/office/drawing/2010/main" val="0"/>
+                        </a:ext>
+                      </a:extLst>
+                    </a:blip>
+                    <a:stretch>
+                      <a:fillRect/>
+                    </a:stretch>
+                  </pic:blipFill>
+                  <pic:spPr>
+                    <a:xfrm>
+                      <a:off x="0" y="0"/>
+                      <a:ext cx="5943600" cy="3343910"/>
                     </a:xfrm>
                     <a:prstGeom prst="rect">
                       <a:avLst/>

</xml_diff>

<commit_message>
doc update and new photos
</commit_message>
<xml_diff>
--- a/Building_GPU_enabled_K8S_cluster_with_second_hand_components.docx
+++ b/Building_GPU_enabled_K8S_cluster_with_second_hand_components.docx
@@ -4,13 +4,31 @@
   <w:body>
     <w:p>
       <w:r>
-        <w:t xml:space="preserve">Building GPU-enabled Kubernetes single node cluster for MLOps experiments with </w:t>
-      </w:r>
+        <w:t xml:space="preserve">Building GPU-enabled Kubernetes single node cluster for </w:t>
+      </w:r>
+      <w:proofErr w:type="spellStart"/>
+      <w:r>
+        <w:t>MLOps</w:t>
+      </w:r>
+      <w:proofErr w:type="spellEnd"/>
+      <w:r>
+        <w:t xml:space="preserve"> experiments with </w:t>
+      </w:r>
+      <w:proofErr w:type="spellStart"/>
       <w:r>
         <w:t>new+</w:t>
       </w:r>
-      <w:r>
-        <w:t>second hand components</w:t>
+      <w:proofErr w:type="gramStart"/>
+      <w:r>
+        <w:t>second</w:t>
+      </w:r>
+      <w:proofErr w:type="spellEnd"/>
+      <w:r>
+        <w:t xml:space="preserve"> hand</w:t>
+      </w:r>
+      <w:proofErr w:type="gramEnd"/>
+      <w:r>
+        <w:t xml:space="preserve"> components</w:t>
       </w:r>
     </w:p>
     <w:p>
@@ -83,7 +101,23 @@
           <w:b/>
           <w:bCs/>
         </w:rPr>
-        <w:t>Intel Xeon E3-1275 V6 Kaby Lake 3.8 GHz (4.2 GHz Turbo) LGA 1151 Server Processor Intel HD Graphics P630</w:t>
+        <w:t xml:space="preserve">Intel Xeon E3-1275 V6 </w:t>
+      </w:r>
+      <w:proofErr w:type="spellStart"/>
+      <w:r>
+        <w:rPr>
+          <w:b/>
+          <w:bCs/>
+        </w:rPr>
+        <w:t>Kaby</w:t>
+      </w:r>
+      <w:proofErr w:type="spellEnd"/>
+      <w:r>
+        <w:rPr>
+          <w:b/>
+          <w:bCs/>
+        </w:rPr>
+        <w:t xml:space="preserve"> Lake 3.8 GHz (4.2 GHz Turbo) LGA 1151 Server Processor Intel HD Graphics P630</w:t>
       </w:r>
       <w:r>
         <w:t xml:space="preserve">   - $360 ( </w:t>
@@ -165,6 +199,7 @@
         </w:rPr>
         <w:t xml:space="preserve">16GB DDR4-2400 UDIMM 1.2V CL17 </w:t>
       </w:r>
+      <w:proofErr w:type="gramStart"/>
       <w:r>
         <w:rPr>
           <w:rFonts w:cstheme="minorHAnsi"/>
@@ -174,6 +209,7 @@
         </w:rPr>
         <w:t>( SKU</w:t>
       </w:r>
+      <w:proofErr w:type="gramEnd"/>
       <w:r>
         <w:rPr>
           <w:rFonts w:cstheme="minorHAnsi"/>
@@ -273,13 +309,41 @@
           <w:rFonts w:cstheme="minorHAnsi"/>
         </w:rPr>
       </w:pPr>
+      <w:proofErr w:type="spellStart"/>
       <w:r>
         <w:rPr>
           <w:rFonts w:cstheme="minorHAnsi"/>
           <w:b/>
           <w:bCs/>
         </w:rPr>
-        <w:t>Sabrent Rocket Q 1TB NVMe PCIe M.2 2280 Internal SSD High Performance Solid State Drive R/W 3200/2000MB/s (SB-RKTQ-1TB)</w:t>
+        <w:t>Sabrent</w:t>
+      </w:r>
+      <w:proofErr w:type="spellEnd"/>
+      <w:r>
+        <w:rPr>
+          <w:rFonts w:cstheme="minorHAnsi"/>
+          <w:b/>
+          <w:bCs/>
+        </w:rPr>
+        <w:t xml:space="preserve"> Rocket Q 1TB </w:t>
+      </w:r>
+      <w:proofErr w:type="spellStart"/>
+      <w:r>
+        <w:rPr>
+          <w:rFonts w:cstheme="minorHAnsi"/>
+          <w:b/>
+          <w:bCs/>
+        </w:rPr>
+        <w:t>NVMe</w:t>
+      </w:r>
+      <w:proofErr w:type="spellEnd"/>
+      <w:r>
+        <w:rPr>
+          <w:rFonts w:cstheme="minorHAnsi"/>
+          <w:b/>
+          <w:bCs/>
+        </w:rPr>
+        <w:t xml:space="preserve"> PCIe M.2 2280 Internal SSD High Performance Solid State Drive R/W 3200/2000MB/s (SB-RKTQ-1TB)</w:t>
       </w:r>
       <w:r>
         <w:rPr>
@@ -435,8 +499,17 @@
             <w:rStyle w:val="Hyperlink"/>
             <w:rFonts w:cstheme="minorHAnsi"/>
           </w:rPr>
-          <w:t>Link to Ebay</w:t>
+          <w:t xml:space="preserve">Link to </w:t>
         </w:r>
+        <w:proofErr w:type="spellStart"/>
+        <w:r>
+          <w:rPr>
+            <w:rStyle w:val="Hyperlink"/>
+            <w:rFonts w:cstheme="minorHAnsi"/>
+          </w:rPr>
+          <w:t>Ebay</w:t>
+        </w:r>
+        <w:proofErr w:type="spellEnd"/>
       </w:hyperlink>
       <w:r>
         <w:rPr>
@@ -470,11 +543,19 @@
         </w:rPr>
         <w:t xml:space="preserve">Dual 8 to 8 Graphics Power Cable </w:t>
       </w:r>
-      <w:r>
-        <w:rPr>
-          <w:rFonts w:cstheme="minorHAnsi"/>
-        </w:rPr>
-        <w:t xml:space="preserve">( SKU: </w:t>
+      <w:proofErr w:type="gramStart"/>
+      <w:r>
+        <w:rPr>
+          <w:rFonts w:cstheme="minorHAnsi"/>
+        </w:rPr>
+        <w:t>( SKU</w:t>
+      </w:r>
+      <w:proofErr w:type="gramEnd"/>
+      <w:r>
+        <w:rPr>
+          <w:rFonts w:cstheme="minorHAnsi"/>
+        </w:rPr>
+        <w:t xml:space="preserve">: </w:t>
       </w:r>
       <w:r>
         <w:rPr>
@@ -494,8 +575,17 @@
             <w:rStyle w:val="Hyperlink"/>
             <w:rFonts w:cstheme="minorHAnsi"/>
           </w:rPr>
-          <w:t>Link to Ebay</w:t>
+          <w:t xml:space="preserve">Link to </w:t>
         </w:r>
+        <w:proofErr w:type="spellStart"/>
+        <w:r>
+          <w:rPr>
+            <w:rStyle w:val="Hyperlink"/>
+            <w:rFonts w:cstheme="minorHAnsi"/>
+          </w:rPr>
+          <w:t>Ebay</w:t>
+        </w:r>
+        <w:proofErr w:type="spellEnd"/>
       </w:hyperlink>
       <w:r>
         <w:rPr>
@@ -578,13 +668,27 @@
         <w:rPr>
           <w:rFonts w:cstheme="minorHAnsi"/>
         </w:rPr>
-        <w:t xml:space="preserve"> (Used):  $0</w:t>
-      </w:r>
-      <w:r>
-        <w:rPr>
-          <w:rFonts w:cstheme="minorHAnsi"/>
-        </w:rPr>
-        <w:t xml:space="preserve">,  SSD </w:t>
+        <w:t xml:space="preserve"> (Used):  $</w:t>
+      </w:r>
+      <w:proofErr w:type="gramStart"/>
+      <w:r>
+        <w:rPr>
+          <w:rFonts w:cstheme="minorHAnsi"/>
+        </w:rPr>
+        <w:t>0</w:t>
+      </w:r>
+      <w:r>
+        <w:rPr>
+          <w:rFonts w:cstheme="minorHAnsi"/>
+        </w:rPr>
+        <w:t>,  SSD</w:t>
+      </w:r>
+      <w:proofErr w:type="gramEnd"/>
+      <w:r>
+        <w:rPr>
+          <w:rFonts w:cstheme="minorHAnsi"/>
+        </w:rPr>
+        <w:t xml:space="preserve"> </w:t>
       </w:r>
       <w:r>
         <w:rPr>
@@ -678,17 +782,39 @@
           <w:rFonts w:cstheme="minorHAnsi"/>
         </w:rPr>
       </w:pPr>
-      <w:r>
-        <w:rPr>
-          <w:rFonts w:cstheme="minorHAnsi"/>
-        </w:rPr>
-        <w:t xml:space="preserve">SuperMicro Chassis 733I-500B </w:t>
-      </w:r>
-      <w:r>
-        <w:rPr>
-          <w:rFonts w:cstheme="minorHAnsi"/>
-        </w:rPr>
-        <w:t xml:space="preserve"> with 500W PSU </w:t>
+      <w:proofErr w:type="spellStart"/>
+      <w:r>
+        <w:rPr>
+          <w:rFonts w:cstheme="minorHAnsi"/>
+        </w:rPr>
+        <w:t>SuperMicro</w:t>
+      </w:r>
+      <w:proofErr w:type="spellEnd"/>
+      <w:r>
+        <w:rPr>
+          <w:rFonts w:cstheme="minorHAnsi"/>
+        </w:rPr>
+        <w:t xml:space="preserve"> Chassis 733I-500</w:t>
+      </w:r>
+      <w:proofErr w:type="gramStart"/>
+      <w:r>
+        <w:rPr>
+          <w:rFonts w:cstheme="minorHAnsi"/>
+        </w:rPr>
+        <w:t xml:space="preserve">B </w:t>
+      </w:r>
+      <w:r>
+        <w:rPr>
+          <w:rFonts w:cstheme="minorHAnsi"/>
+        </w:rPr>
+        <w:t xml:space="preserve"> with</w:t>
+      </w:r>
+      <w:proofErr w:type="gramEnd"/>
+      <w:r>
+        <w:rPr>
+          <w:rFonts w:cstheme="minorHAnsi"/>
+        </w:rPr>
+        <w:t xml:space="preserve"> 500W PSU </w:t>
       </w:r>
       <w:r>
         <w:rPr>
@@ -702,8 +828,17 @@
             <w:rStyle w:val="Hyperlink"/>
             <w:rFonts w:cstheme="minorHAnsi"/>
           </w:rPr>
-          <w:t>Link to SuperMicro</w:t>
+          <w:t xml:space="preserve">Link to </w:t>
         </w:r>
+        <w:proofErr w:type="spellStart"/>
+        <w:r>
+          <w:rPr>
+            <w:rStyle w:val="Hyperlink"/>
+            <w:rFonts w:cstheme="minorHAnsi"/>
+          </w:rPr>
+          <w:t>SuperMicro</w:t>
+        </w:r>
+        <w:proofErr w:type="spellEnd"/>
       </w:hyperlink>
       <w:r>
         <w:rPr>
@@ -736,7 +871,29 @@
         <w:rPr>
           <w:rFonts w:cstheme="minorHAnsi"/>
         </w:rPr>
-        <w:t xml:space="preserve"> configuration: 1 x Xeon E3-1275, 64GB RAM, 1.5TB storage with 1TB on NVMe,  NVIDIA GPU (Maxwell architecture) with 12GB GDDR5 </w:t>
+        <w:t xml:space="preserve"> configuration: 1 x Xeon E3-1275, 64GB RAM, 1.5TB storage with 1TB on </w:t>
+      </w:r>
+      <w:proofErr w:type="spellStart"/>
+      <w:proofErr w:type="gramStart"/>
+      <w:r>
+        <w:rPr>
+          <w:rFonts w:cstheme="minorHAnsi"/>
+        </w:rPr>
+        <w:t>NVMe</w:t>
+      </w:r>
+      <w:proofErr w:type="spellEnd"/>
+      <w:r>
+        <w:rPr>
+          <w:rFonts w:cstheme="minorHAnsi"/>
+        </w:rPr>
+        <w:t>,  NVIDIA</w:t>
+      </w:r>
+      <w:proofErr w:type="gramEnd"/>
+      <w:r>
+        <w:rPr>
+          <w:rFonts w:cstheme="minorHAnsi"/>
+        </w:rPr>
+        <w:t xml:space="preserve"> GPU (Maxwell architecture) with 12GB GDDR5 </w:t>
       </w:r>
       <w:r>
         <w:rPr>
@@ -939,13 +1096,37 @@
     </w:p>
     <w:p>
       <w:r>
-        <w:t>Change the runlevel to 3 which will disable the XWindows subsystem as the NVIDIA GPU will not be used by default</w:t>
+        <w:t xml:space="preserve">Change the </w:t>
+      </w:r>
+      <w:proofErr w:type="spellStart"/>
+      <w:r>
+        <w:t>runlevel</w:t>
+      </w:r>
+      <w:proofErr w:type="spellEnd"/>
+      <w:r>
+        <w:t xml:space="preserve"> to 3 which will disable the </w:t>
+      </w:r>
+      <w:proofErr w:type="spellStart"/>
+      <w:r>
+        <w:t>XWindows</w:t>
+      </w:r>
+      <w:proofErr w:type="spellEnd"/>
+      <w:r>
+        <w:t xml:space="preserve"> subsystem as the NVIDIA GPU will not be used by default</w:t>
       </w:r>
       <w:r>
         <w:t xml:space="preserve"> and NVIDIA kernel module will not be loaded</w:t>
       </w:r>
       <w:r>
-        <w:t>. With runlevel set to 3 install the latest NVIDIA drivers for Ubuntu as:</w:t>
+        <w:t xml:space="preserve">. With </w:t>
+      </w:r>
+      <w:proofErr w:type="spellStart"/>
+      <w:r>
+        <w:t>runlevel</w:t>
+      </w:r>
+      <w:proofErr w:type="spellEnd"/>
+      <w:r>
+        <w:t xml:space="preserve"> set to 3 install the latest NVIDIA drivers for Ubuntu as:</w:t>
       </w:r>
     </w:p>
     <w:p>
@@ -958,6 +1139,7 @@
           <w:szCs w:val="18"/>
         </w:rPr>
       </w:pPr>
+      <w:proofErr w:type="spellStart"/>
       <w:r>
         <w:rPr>
           <w:rFonts w:ascii="Consolas" w:hAnsi="Consolas"/>
@@ -967,45 +1149,114 @@
           <w:szCs w:val="18"/>
         </w:rPr>
         <w:lastRenderedPageBreak/>
-        <w:t>dimitar@xeon-ubuntu:~/Downloads$ sudo ./NVIDIA-Linux-x86_64-460.32.03.run</w:t>
-      </w:r>
-    </w:p>
-    <w:p>
-      <w:pPr>
-        <w:rPr>
-          <w:rFonts w:cstheme="minorHAnsi"/>
-        </w:rPr>
-      </w:pPr>
-    </w:p>
-    <w:p>
-      <w:pPr>
-        <w:rPr>
-          <w:rFonts w:cstheme="minorHAnsi"/>
-        </w:rPr>
-      </w:pPr>
-      <w:r>
-        <w:rPr>
-          <w:rFonts w:cstheme="minorHAnsi"/>
-        </w:rPr>
-        <w:t>Connect all disks (NVMe, SSD1, SSD2, and HDD) in a single file system using</w:t>
-      </w:r>
-      <w:r>
-        <w:rPr>
-          <w:rFonts w:cstheme="minorHAnsi"/>
-        </w:rPr>
-        <w:t xml:space="preserve"> the supplied with the Ubuntu 20.10 logical volume manager</w:t>
-      </w:r>
-      <w:r>
-        <w:rPr>
-          <w:rFonts w:cstheme="minorHAnsi"/>
-        </w:rPr>
-        <w:t xml:space="preserve"> </w:t>
-      </w:r>
-      <w:r>
-        <w:rPr>
-          <w:rFonts w:cstheme="minorHAnsi"/>
+        <w:t>dimitar@xeon-</w:t>
+      </w:r>
+      <w:proofErr w:type="gramStart"/>
+      <w:r>
+        <w:rPr>
+          <w:rFonts w:ascii="Consolas" w:hAnsi="Consolas"/>
           <w:b/>
           <w:bCs/>
+          <w:sz w:val="18"/>
+          <w:szCs w:val="18"/>
+        </w:rPr>
+        <w:t>ubuntu</w:t>
+      </w:r>
+      <w:proofErr w:type="spellEnd"/>
+      <w:r>
+        <w:rPr>
+          <w:rFonts w:ascii="Consolas" w:hAnsi="Consolas"/>
+          <w:b/>
+          <w:bCs/>
+          <w:sz w:val="18"/>
+          <w:szCs w:val="18"/>
+        </w:rPr>
+        <w:t>:~</w:t>
+      </w:r>
+      <w:proofErr w:type="gramEnd"/>
+      <w:r>
+        <w:rPr>
+          <w:rFonts w:ascii="Consolas" w:hAnsi="Consolas"/>
+          <w:b/>
+          <w:bCs/>
+          <w:sz w:val="18"/>
+          <w:szCs w:val="18"/>
+        </w:rPr>
+        <w:t xml:space="preserve">/Downloads$ </w:t>
+      </w:r>
+      <w:proofErr w:type="spellStart"/>
+      <w:r>
+        <w:rPr>
+          <w:rFonts w:ascii="Consolas" w:hAnsi="Consolas"/>
+          <w:b/>
+          <w:bCs/>
+          <w:sz w:val="18"/>
+          <w:szCs w:val="18"/>
+        </w:rPr>
+        <w:t>sudo</w:t>
+      </w:r>
+      <w:proofErr w:type="spellEnd"/>
+      <w:r>
+        <w:rPr>
+          <w:rFonts w:ascii="Consolas" w:hAnsi="Consolas"/>
+          <w:b/>
+          <w:bCs/>
+          <w:sz w:val="18"/>
+          <w:szCs w:val="18"/>
+        </w:rPr>
+        <w:t xml:space="preserve"> ./NVIDIA-Linux-x86_64-460.32.03.run</w:t>
+      </w:r>
+    </w:p>
+    <w:p>
+      <w:pPr>
+        <w:rPr>
+          <w:rFonts w:cstheme="minorHAnsi"/>
+        </w:rPr>
+      </w:pPr>
+    </w:p>
+    <w:p>
+      <w:pPr>
+        <w:rPr>
+          <w:rFonts w:cstheme="minorHAnsi"/>
+        </w:rPr>
+      </w:pPr>
+      <w:r>
+        <w:rPr>
+          <w:rFonts w:cstheme="minorHAnsi"/>
+        </w:rPr>
+        <w:t>Connect all disks (</w:t>
+      </w:r>
+      <w:proofErr w:type="spellStart"/>
+      <w:r>
+        <w:rPr>
+          <w:rFonts w:cstheme="minorHAnsi"/>
+        </w:rPr>
+        <w:t>NVMe</w:t>
+      </w:r>
+      <w:proofErr w:type="spellEnd"/>
+      <w:r>
+        <w:rPr>
+          <w:rFonts w:cstheme="minorHAnsi"/>
+        </w:rPr>
+        <w:t>, SSD1, SSD2, and HDD) in a single file system using</w:t>
+      </w:r>
+      <w:r>
+        <w:rPr>
+          <w:rFonts w:cstheme="minorHAnsi"/>
+        </w:rPr>
+        <w:t xml:space="preserve"> the supplied with the Ubuntu 20.10 logical volume manager</w:t>
+      </w:r>
+      <w:r>
+        <w:rPr>
+          <w:rFonts w:cstheme="minorHAnsi"/>
+        </w:rPr>
+        <w:t xml:space="preserve"> </w:t>
+      </w:r>
+      <w:r>
+        <w:rPr>
+          <w:rFonts w:cstheme="minorHAnsi"/>
+          <w:b/>
+          <w:bCs/>
         </w:rPr>
         <w:t>LVM2</w:t>
       </w:r>
@@ -1032,8 +1283,16 @@
         <w:rPr>
           <w:rFonts w:cstheme="minorHAnsi"/>
         </w:rPr>
-        <w:t xml:space="preserve"> locally using microk8s or minikube</w:t>
-      </w:r>
+        <w:t xml:space="preserve"> locally using microk8s or </w:t>
+      </w:r>
+      <w:proofErr w:type="spellStart"/>
+      <w:r>
+        <w:rPr>
+          <w:rFonts w:cstheme="minorHAnsi"/>
+        </w:rPr>
+        <w:t>minikube</w:t>
+      </w:r>
+      <w:proofErr w:type="spellEnd"/>
       <w:r>
         <w:rPr>
           <w:rFonts w:cstheme="minorHAnsi"/>
@@ -1161,7 +1420,29 @@
           <w:szCs w:val="18"/>
           <w:bdr w:val="none" w:sz="0" w:space="0" w:color="auto" w:frame="1"/>
         </w:rPr>
-        <w:t xml:space="preserve">  sudo apt-key add -</w:t>
+        <w:t xml:space="preserve">  </w:t>
+      </w:r>
+      <w:proofErr w:type="spellStart"/>
+      <w:r>
+        <w:rPr>
+          <w:rFonts w:ascii="Consolas" w:eastAsia="Times New Roman" w:hAnsi="Consolas" w:cs="Courier New"/>
+          <w:color w:val="24292E"/>
+          <w:sz w:val="18"/>
+          <w:szCs w:val="18"/>
+          <w:bdr w:val="none" w:sz="0" w:space="0" w:color="auto" w:frame="1"/>
+        </w:rPr>
+        <w:t>sudo</w:t>
+      </w:r>
+      <w:proofErr w:type="spellEnd"/>
+      <w:r>
+        <w:rPr>
+          <w:rFonts w:ascii="Consolas" w:eastAsia="Times New Roman" w:hAnsi="Consolas" w:cs="Courier New"/>
+          <w:color w:val="24292E"/>
+          <w:sz w:val="18"/>
+          <w:szCs w:val="18"/>
+          <w:bdr w:val="none" w:sz="0" w:space="0" w:color="auto" w:frame="1"/>
+        </w:rPr>
+        <w:t xml:space="preserve"> apt-key add -</w:t>
       </w:r>
     </w:p>
     <w:p>
@@ -1201,7 +1482,63 @@
           <w:szCs w:val="18"/>
           <w:bdr w:val="none" w:sz="0" w:space="0" w:color="auto" w:frame="1"/>
         </w:rPr>
-        <w:t>distribution=$(. /etc/os-release;echo ${ID}20.</w:t>
+        <w:t>distribution=$(. /</w:t>
+      </w:r>
+      <w:proofErr w:type="spellStart"/>
+      <w:r>
+        <w:rPr>
+          <w:rFonts w:ascii="Consolas" w:eastAsia="Times New Roman" w:hAnsi="Consolas" w:cs="Courier New"/>
+          <w:color w:val="24292E"/>
+          <w:sz w:val="18"/>
+          <w:szCs w:val="18"/>
+          <w:bdr w:val="none" w:sz="0" w:space="0" w:color="auto" w:frame="1"/>
+        </w:rPr>
+        <w:t>etc</w:t>
+      </w:r>
+      <w:proofErr w:type="spellEnd"/>
+      <w:r>
+        <w:rPr>
+          <w:rFonts w:ascii="Consolas" w:eastAsia="Times New Roman" w:hAnsi="Consolas" w:cs="Courier New"/>
+          <w:color w:val="24292E"/>
+          <w:sz w:val="18"/>
+          <w:szCs w:val="18"/>
+          <w:bdr w:val="none" w:sz="0" w:space="0" w:color="auto" w:frame="1"/>
+        </w:rPr>
+        <w:t>/</w:t>
+      </w:r>
+      <w:proofErr w:type="spellStart"/>
+      <w:r>
+        <w:rPr>
+          <w:rFonts w:ascii="Consolas" w:eastAsia="Times New Roman" w:hAnsi="Consolas" w:cs="Courier New"/>
+          <w:color w:val="24292E"/>
+          <w:sz w:val="18"/>
+          <w:szCs w:val="18"/>
+          <w:bdr w:val="none" w:sz="0" w:space="0" w:color="auto" w:frame="1"/>
+        </w:rPr>
+        <w:t>os-</w:t>
+      </w:r>
+      <w:proofErr w:type="gramStart"/>
+      <w:r>
+        <w:rPr>
+          <w:rFonts w:ascii="Consolas" w:eastAsia="Times New Roman" w:hAnsi="Consolas" w:cs="Courier New"/>
+          <w:color w:val="24292E"/>
+          <w:sz w:val="18"/>
+          <w:szCs w:val="18"/>
+          <w:bdr w:val="none" w:sz="0" w:space="0" w:color="auto" w:frame="1"/>
+        </w:rPr>
+        <w:t>release;echo</w:t>
+      </w:r>
+      <w:proofErr w:type="spellEnd"/>
+      <w:proofErr w:type="gramEnd"/>
+      <w:r>
+        <w:rPr>
+          <w:rFonts w:ascii="Consolas" w:eastAsia="Times New Roman" w:hAnsi="Consolas" w:cs="Courier New"/>
+          <w:color w:val="24292E"/>
+          <w:sz w:val="18"/>
+          <w:szCs w:val="18"/>
+          <w:bdr w:val="none" w:sz="0" w:space="0" w:color="auto" w:frame="1"/>
+        </w:rPr>
+        <w:t xml:space="preserve"> ${ID}20.</w:t>
       </w:r>
       <w:r>
         <w:rPr>
@@ -1301,8 +1638,86 @@
           <w:szCs w:val="18"/>
           <w:bdr w:val="none" w:sz="0" w:space="0" w:color="auto" w:frame="1"/>
         </w:rPr>
-        <w:t xml:space="preserve">  sudo tee /etc/apt/sources.list.d/nvidia-docker.list</w:t>
-      </w:r>
+        <w:t xml:space="preserve">  </w:t>
+      </w:r>
+      <w:proofErr w:type="spellStart"/>
+      <w:r>
+        <w:rPr>
+          <w:rFonts w:ascii="Consolas" w:eastAsia="Times New Roman" w:hAnsi="Consolas" w:cs="Courier New"/>
+          <w:color w:val="24292E"/>
+          <w:sz w:val="18"/>
+          <w:szCs w:val="18"/>
+          <w:bdr w:val="none" w:sz="0" w:space="0" w:color="auto" w:frame="1"/>
+        </w:rPr>
+        <w:t>sudo</w:t>
+      </w:r>
+      <w:proofErr w:type="spellEnd"/>
+      <w:r>
+        <w:rPr>
+          <w:rFonts w:ascii="Consolas" w:eastAsia="Times New Roman" w:hAnsi="Consolas" w:cs="Courier New"/>
+          <w:color w:val="24292E"/>
+          <w:sz w:val="18"/>
+          <w:szCs w:val="18"/>
+          <w:bdr w:val="none" w:sz="0" w:space="0" w:color="auto" w:frame="1"/>
+        </w:rPr>
+        <w:t xml:space="preserve"> tee /</w:t>
+      </w:r>
+      <w:proofErr w:type="spellStart"/>
+      <w:r>
+        <w:rPr>
+          <w:rFonts w:ascii="Consolas" w:eastAsia="Times New Roman" w:hAnsi="Consolas" w:cs="Courier New"/>
+          <w:color w:val="24292E"/>
+          <w:sz w:val="18"/>
+          <w:szCs w:val="18"/>
+          <w:bdr w:val="none" w:sz="0" w:space="0" w:color="auto" w:frame="1"/>
+        </w:rPr>
+        <w:t>etc</w:t>
+      </w:r>
+      <w:proofErr w:type="spellEnd"/>
+      <w:r>
+        <w:rPr>
+          <w:rFonts w:ascii="Consolas" w:eastAsia="Times New Roman" w:hAnsi="Consolas" w:cs="Courier New"/>
+          <w:color w:val="24292E"/>
+          <w:sz w:val="18"/>
+          <w:szCs w:val="18"/>
+          <w:bdr w:val="none" w:sz="0" w:space="0" w:color="auto" w:frame="1"/>
+        </w:rPr>
+        <w:t>/apt/</w:t>
+      </w:r>
+      <w:proofErr w:type="spellStart"/>
+      <w:r>
+        <w:rPr>
+          <w:rFonts w:ascii="Consolas" w:eastAsia="Times New Roman" w:hAnsi="Consolas" w:cs="Courier New"/>
+          <w:color w:val="24292E"/>
+          <w:sz w:val="18"/>
+          <w:szCs w:val="18"/>
+          <w:bdr w:val="none" w:sz="0" w:space="0" w:color="auto" w:frame="1"/>
+        </w:rPr>
+        <w:t>sources.list.d</w:t>
+      </w:r>
+      <w:proofErr w:type="spellEnd"/>
+      <w:r>
+        <w:rPr>
+          <w:rFonts w:ascii="Consolas" w:eastAsia="Times New Roman" w:hAnsi="Consolas" w:cs="Courier New"/>
+          <w:color w:val="24292E"/>
+          <w:sz w:val="18"/>
+          <w:szCs w:val="18"/>
+          <w:bdr w:val="none" w:sz="0" w:space="0" w:color="auto" w:frame="1"/>
+        </w:rPr>
+        <w:t>/</w:t>
+      </w:r>
+      <w:proofErr w:type="spellStart"/>
+      <w:r>
+        <w:rPr>
+          <w:rFonts w:ascii="Consolas" w:eastAsia="Times New Roman" w:hAnsi="Consolas" w:cs="Courier New"/>
+          <w:color w:val="24292E"/>
+          <w:sz w:val="18"/>
+          <w:szCs w:val="18"/>
+          <w:bdr w:val="none" w:sz="0" w:space="0" w:color="auto" w:frame="1"/>
+        </w:rPr>
+        <w:t>nvidia-docker.list</w:t>
+      </w:r>
+      <w:proofErr w:type="spellEnd"/>
     </w:p>
     <w:p>
       <w:pPr>
@@ -1333,6 +1748,7 @@
           <w:bdr w:val="none" w:sz="0" w:space="0" w:color="auto" w:frame="1"/>
         </w:rPr>
       </w:pPr>
+      <w:proofErr w:type="spellStart"/>
       <w:r>
         <w:rPr>
           <w:rFonts w:ascii="Consolas" w:eastAsia="Times New Roman" w:hAnsi="Consolas" w:cs="Courier New"/>
@@ -1341,8 +1757,31 @@
           <w:szCs w:val="18"/>
           <w:bdr w:val="none" w:sz="0" w:space="0" w:color="auto" w:frame="1"/>
         </w:rPr>
-        <w:t>sudo apt-get update</w:t>
-      </w:r>
+        <w:t>sudo</w:t>
+      </w:r>
+      <w:proofErr w:type="spellEnd"/>
+      <w:r>
+        <w:rPr>
+          <w:rFonts w:ascii="Consolas" w:eastAsia="Times New Roman" w:hAnsi="Consolas" w:cs="Courier New"/>
+          <w:color w:val="24292E"/>
+          <w:sz w:val="18"/>
+          <w:szCs w:val="18"/>
+          <w:bdr w:val="none" w:sz="0" w:space="0" w:color="auto" w:frame="1"/>
+        </w:rPr>
+        <w:t xml:space="preserve"> apt-get </w:t>
+      </w:r>
+      <w:proofErr w:type="gramStart"/>
+      <w:r>
+        <w:rPr>
+          <w:rFonts w:ascii="Consolas" w:eastAsia="Times New Roman" w:hAnsi="Consolas" w:cs="Courier New"/>
+          <w:color w:val="24292E"/>
+          <w:sz w:val="18"/>
+          <w:szCs w:val="18"/>
+          <w:bdr w:val="none" w:sz="0" w:space="0" w:color="auto" w:frame="1"/>
+        </w:rPr>
+        <w:t>update</w:t>
+      </w:r>
+      <w:proofErr w:type="gramEnd"/>
     </w:p>
     <w:p>
       <w:pPr>
@@ -1372,6 +1811,7 @@
           <w:szCs w:val="18"/>
         </w:rPr>
       </w:pPr>
+      <w:proofErr w:type="spellStart"/>
       <w:r>
         <w:rPr>
           <w:rFonts w:ascii="Consolas" w:eastAsia="Times New Roman" w:hAnsi="Consolas" w:cs="Courier New"/>
@@ -1380,8 +1820,9 @@
           <w:szCs w:val="18"/>
           <w:bdr w:val="none" w:sz="0" w:space="0" w:color="auto" w:frame="1"/>
         </w:rPr>
-        <w:t xml:space="preserve">sudo apt-get </w:t>
-      </w:r>
+        <w:t>sudo</w:t>
+      </w:r>
+      <w:proofErr w:type="spellEnd"/>
       <w:r>
         <w:rPr>
           <w:rFonts w:ascii="Consolas" w:eastAsia="Times New Roman" w:hAnsi="Consolas" w:cs="Courier New"/>
@@ -1390,8 +1831,30 @@
           <w:szCs w:val="18"/>
           <w:bdr w:val="none" w:sz="0" w:space="0" w:color="auto" w:frame="1"/>
         </w:rPr>
-        <w:t>install -y nvidia-docker2</w:t>
-      </w:r>
+        <w:t xml:space="preserve"> apt-get </w:t>
+      </w:r>
+      <w:r>
+        <w:rPr>
+          <w:rFonts w:ascii="Consolas" w:eastAsia="Times New Roman" w:hAnsi="Consolas" w:cs="Courier New"/>
+          <w:color w:val="24292E"/>
+          <w:sz w:val="18"/>
+          <w:szCs w:val="18"/>
+          <w:bdr w:val="none" w:sz="0" w:space="0" w:color="auto" w:frame="1"/>
+        </w:rPr>
+        <w:t>install -y nvidia-</w:t>
+      </w:r>
+      <w:proofErr w:type="gramStart"/>
+      <w:r>
+        <w:rPr>
+          <w:rFonts w:ascii="Consolas" w:eastAsia="Times New Roman" w:hAnsi="Consolas" w:cs="Courier New"/>
+          <w:color w:val="24292E"/>
+          <w:sz w:val="18"/>
+          <w:szCs w:val="18"/>
+          <w:bdr w:val="none" w:sz="0" w:space="0" w:color="auto" w:frame="1"/>
+        </w:rPr>
+        <w:t>docker2</w:t>
+      </w:r>
+      <w:proofErr w:type="gramEnd"/>
     </w:p>
     <w:p>
       <w:pPr>
@@ -1509,6 +1972,7 @@
           <w:szCs w:val="18"/>
         </w:rPr>
       </w:pPr>
+      <w:proofErr w:type="spellStart"/>
       <w:r>
         <w:rPr>
           <w:rFonts w:ascii="Consolas" w:hAnsi="Consolas"/>
@@ -1516,19 +1980,19 @@
           <w:sz w:val="18"/>
           <w:szCs w:val="18"/>
         </w:rPr>
-        <w:t>sudo systemctl restart docker</w:t>
-      </w:r>
-    </w:p>
-    <w:p>
-      <w:pPr>
-        <w:pStyle w:val="HTMLPreformatted"/>
+        <w:t>sudo</w:t>
+      </w:r>
+      <w:proofErr w:type="spellEnd"/>
+      <w:r>
         <w:rPr>
           <w:rFonts w:ascii="Consolas" w:hAnsi="Consolas"/>
           <w:color w:val="404040"/>
           <w:sz w:val="18"/>
           <w:szCs w:val="18"/>
         </w:rPr>
-      </w:pPr>
+        <w:t xml:space="preserve"> </w:t>
+      </w:r>
+      <w:proofErr w:type="spellStart"/>
       <w:r>
         <w:rPr>
           <w:rFonts w:ascii="Consolas" w:hAnsi="Consolas"/>
@@ -1536,8 +2000,9 @@
           <w:sz w:val="18"/>
           <w:szCs w:val="18"/>
         </w:rPr>
-        <w:t>sudo docker run --rm --gpus all nvidia/cuda:11.</w:t>
-      </w:r>
+        <w:t>systemctl</w:t>
+      </w:r>
+      <w:proofErr w:type="spellEnd"/>
       <w:r>
         <w:rPr>
           <w:rFonts w:ascii="Consolas" w:hAnsi="Consolas"/>
@@ -1545,17 +2010,119 @@
           <w:sz w:val="18"/>
           <w:szCs w:val="18"/>
         </w:rPr>
-        <w:t>2.2</w:t>
-      </w:r>
-      <w:r>
+        <w:t xml:space="preserve"> restart docker</w:t>
+      </w:r>
+    </w:p>
+    <w:p>
+      <w:pPr>
+        <w:pStyle w:val="HTMLPreformatted"/>
         <w:rPr>
           <w:rFonts w:ascii="Consolas" w:hAnsi="Consolas"/>
           <w:color w:val="404040"/>
           <w:sz w:val="18"/>
           <w:szCs w:val="18"/>
         </w:rPr>
-        <w:t>-base nvidia-smi</w:t>
-      </w:r>
+      </w:pPr>
+      <w:proofErr w:type="spellStart"/>
+      <w:r>
+        <w:rPr>
+          <w:rFonts w:ascii="Consolas" w:hAnsi="Consolas"/>
+          <w:color w:val="404040"/>
+          <w:sz w:val="18"/>
+          <w:szCs w:val="18"/>
+        </w:rPr>
+        <w:t>sudo</w:t>
+      </w:r>
+      <w:proofErr w:type="spellEnd"/>
+      <w:r>
+        <w:rPr>
+          <w:rFonts w:ascii="Consolas" w:hAnsi="Consolas"/>
+          <w:color w:val="404040"/>
+          <w:sz w:val="18"/>
+          <w:szCs w:val="18"/>
+        </w:rPr>
+        <w:t xml:space="preserve"> docker run --rm --</w:t>
+      </w:r>
+      <w:proofErr w:type="spellStart"/>
+      <w:r>
+        <w:rPr>
+          <w:rFonts w:ascii="Consolas" w:hAnsi="Consolas"/>
+          <w:color w:val="404040"/>
+          <w:sz w:val="18"/>
+          <w:szCs w:val="18"/>
+        </w:rPr>
+        <w:t>gpus</w:t>
+      </w:r>
+      <w:proofErr w:type="spellEnd"/>
+      <w:r>
+        <w:rPr>
+          <w:rFonts w:ascii="Consolas" w:hAnsi="Consolas"/>
+          <w:color w:val="404040"/>
+          <w:sz w:val="18"/>
+          <w:szCs w:val="18"/>
+        </w:rPr>
+        <w:t xml:space="preserve"> all </w:t>
+      </w:r>
+      <w:proofErr w:type="spellStart"/>
+      <w:r>
+        <w:rPr>
+          <w:rFonts w:ascii="Consolas" w:hAnsi="Consolas"/>
+          <w:color w:val="404040"/>
+          <w:sz w:val="18"/>
+          <w:szCs w:val="18"/>
+        </w:rPr>
+        <w:t>nvidia</w:t>
+      </w:r>
+      <w:proofErr w:type="spellEnd"/>
+      <w:r>
+        <w:rPr>
+          <w:rFonts w:ascii="Consolas" w:hAnsi="Consolas"/>
+          <w:color w:val="404040"/>
+          <w:sz w:val="18"/>
+          <w:szCs w:val="18"/>
+        </w:rPr>
+        <w:t>/cuda:11.</w:t>
+      </w:r>
+      <w:r>
+        <w:rPr>
+          <w:rFonts w:ascii="Consolas" w:hAnsi="Consolas"/>
+          <w:color w:val="404040"/>
+          <w:sz w:val="18"/>
+          <w:szCs w:val="18"/>
+        </w:rPr>
+        <w:t>2.2</w:t>
+      </w:r>
+      <w:r>
+        <w:rPr>
+          <w:rFonts w:ascii="Consolas" w:hAnsi="Consolas"/>
+          <w:color w:val="404040"/>
+          <w:sz w:val="18"/>
+          <w:szCs w:val="18"/>
+        </w:rPr>
+        <w:t xml:space="preserve">-base </w:t>
+      </w:r>
+      <w:proofErr w:type="spellStart"/>
+      <w:r>
+        <w:rPr>
+          <w:rFonts w:ascii="Consolas" w:hAnsi="Consolas"/>
+          <w:color w:val="404040"/>
+          <w:sz w:val="18"/>
+          <w:szCs w:val="18"/>
+        </w:rPr>
+        <w:t>nvidia-</w:t>
+      </w:r>
+      <w:proofErr w:type="gramStart"/>
+      <w:r>
+        <w:rPr>
+          <w:rFonts w:ascii="Consolas" w:hAnsi="Consolas"/>
+          <w:color w:val="404040"/>
+          <w:sz w:val="18"/>
+          <w:szCs w:val="18"/>
+        </w:rPr>
+        <w:t>smi</w:t>
+      </w:r>
+      <w:proofErr w:type="spellEnd"/>
+      <w:proofErr w:type="gramEnd"/>
     </w:p>
     <w:p>
       <w:pPr>
@@ -1634,13 +2201,23 @@
           <w:color w:val="24292E"/>
         </w:rPr>
       </w:pPr>
+      <w:proofErr w:type="gramStart"/>
       <w:r>
         <w:rPr>
           <w:rFonts w:eastAsia="Times New Roman" w:cstheme="minorHAnsi"/>
           <w:color w:val="24292E"/>
         </w:rPr>
-        <w:t xml:space="preserve">Figure : execution of </w:t>
-      </w:r>
+        <w:t>Figure :</w:t>
+      </w:r>
+      <w:proofErr w:type="gramEnd"/>
+      <w:r>
+        <w:rPr>
+          <w:rFonts w:eastAsia="Times New Roman" w:cstheme="minorHAnsi"/>
+          <w:color w:val="24292E"/>
+        </w:rPr>
+        <w:t xml:space="preserve"> execution of </w:t>
+      </w:r>
+      <w:proofErr w:type="spellStart"/>
       <w:r>
         <w:rPr>
           <w:rFonts w:ascii="Consolas" w:eastAsia="Times New Roman" w:hAnsi="Consolas" w:cstheme="minorHAnsi"/>
@@ -1652,6 +2229,7 @@
         </w:rPr>
         <w:t>nvidia-smi</w:t>
       </w:r>
+      <w:proofErr w:type="spellEnd"/>
       <w:r>
         <w:rPr>
           <w:rFonts w:eastAsia="Times New Roman" w:cstheme="minorHAnsi"/>
@@ -1748,6 +2326,7 @@
         </w:rPr>
         <w:t xml:space="preserve">Possible error which can be received while executing </w:t>
       </w:r>
+      <w:proofErr w:type="spellStart"/>
       <w:r>
         <w:rPr>
           <w:rFonts w:ascii="Consolas" w:hAnsi="Consolas" w:cstheme="minorHAnsi"/>
@@ -1756,6 +2335,7 @@
         </w:rPr>
         <w:t>nvidia-smi</w:t>
       </w:r>
+      <w:proofErr w:type="spellEnd"/>
       <w:r>
         <w:rPr>
           <w:rFonts w:cstheme="minorHAnsi"/>
@@ -1793,8 +2373,20 @@
           <w:szCs w:val="20"/>
           <w:shd w:val="clear" w:color="auto" w:fill="E4E6E8"/>
         </w:rPr>
-        <w:t>failed to initialize NVML: Driver/Library version mismatch</w:t>
-      </w:r>
+        <w:t xml:space="preserve">failed to initialize NVML: Driver/Library version </w:t>
+      </w:r>
+      <w:proofErr w:type="gramStart"/>
+      <w:r>
+        <w:rPr>
+          <w:rFonts w:ascii="Consolas" w:hAnsi="Consolas"/>
+          <w:color w:val="242729"/>
+          <w:sz w:val="20"/>
+          <w:szCs w:val="20"/>
+          <w:shd w:val="clear" w:color="auto" w:fill="E4E6E8"/>
+        </w:rPr>
+        <w:t>mismatch</w:t>
+      </w:r>
+      <w:proofErr w:type="gramEnd"/>
     </w:p>
     <w:p>
       <w:pPr>
@@ -1810,7 +2402,21 @@
           <w:rFonts w:cstheme="minorHAnsi"/>
         </w:rPr>
         <w:lastRenderedPageBreak/>
-        <w:t xml:space="preserve">This error is discussed on StackOverflow </w:t>
+        <w:t xml:space="preserve">This error is discussed on </w:t>
+      </w:r>
+      <w:proofErr w:type="spellStart"/>
+      <w:r>
+        <w:rPr>
+          <w:rFonts w:cstheme="minorHAnsi"/>
+        </w:rPr>
+        <w:t>StackOverflow</w:t>
+      </w:r>
+      <w:proofErr w:type="spellEnd"/>
+      <w:r>
+        <w:rPr>
+          <w:rFonts w:cstheme="minorHAnsi"/>
+        </w:rPr>
+        <w:t xml:space="preserve"> </w:t>
       </w:r>
       <w:hyperlink r:id="rId18" w:history="1">
         <w:r>
@@ -1837,8 +2443,23 @@
         <w:rPr>
           <w:rFonts w:cstheme="minorHAnsi"/>
         </w:rPr>
-        <w:t xml:space="preserve">The solution is to identify the duplicate versions of the installed nvidia drivers via   </w:t>
-      </w:r>
+        <w:t xml:space="preserve">The solution is to identify the duplicate versions of the installed </w:t>
+      </w:r>
+      <w:proofErr w:type="spellStart"/>
+      <w:r>
+        <w:rPr>
+          <w:rFonts w:cstheme="minorHAnsi"/>
+        </w:rPr>
+        <w:t>nvidia</w:t>
+      </w:r>
+      <w:proofErr w:type="spellEnd"/>
+      <w:r>
+        <w:rPr>
+          <w:rFonts w:cstheme="minorHAnsi"/>
+        </w:rPr>
+        <w:t xml:space="preserve"> drivers via   </w:t>
+      </w:r>
+      <w:proofErr w:type="spellStart"/>
       <w:r>
         <w:rPr>
           <w:rFonts w:ascii="Consolas" w:hAnsi="Consolas"/>
@@ -1847,24 +2468,9 @@
           <w:szCs w:val="20"/>
           <w:shd w:val="clear" w:color="auto" w:fill="E4E6E8"/>
         </w:rPr>
-        <w:t>dpkg -l | grep -i nvidia</w:t>
-      </w:r>
-      <w:r>
-        <w:rPr>
-          <w:rFonts w:cstheme="minorHAnsi"/>
-        </w:rPr>
-        <w:t xml:space="preserve"> and update the nvidia driver which was installed on the OS with:</w:t>
-      </w:r>
-    </w:p>
-    <w:p>
-      <w:pPr>
-        <w:keepNext/>
-        <w:keepLines/>
-        <w:spacing w:after="0"/>
-        <w:rPr>
-          <w:rFonts w:cstheme="minorHAnsi"/>
-        </w:rPr>
-      </w:pPr>
+        <w:t>dpkg</w:t>
+      </w:r>
+      <w:proofErr w:type="spellEnd"/>
       <w:r>
         <w:rPr>
           <w:rFonts w:ascii="Consolas" w:hAnsi="Consolas"/>
@@ -1873,7 +2479,61 @@
           <w:szCs w:val="20"/>
           <w:shd w:val="clear" w:color="auto" w:fill="E4E6E8"/>
         </w:rPr>
-        <w:t>sudo apt install nvidia-driver-440</w:t>
+        <w:t xml:space="preserve"> -l | grep -</w:t>
+      </w:r>
+      <w:proofErr w:type="spellStart"/>
+      <w:r>
+        <w:rPr>
+          <w:rFonts w:ascii="Consolas" w:hAnsi="Consolas"/>
+          <w:color w:val="242729"/>
+          <w:sz w:val="20"/>
+          <w:szCs w:val="20"/>
+          <w:shd w:val="clear" w:color="auto" w:fill="E4E6E8"/>
+        </w:rPr>
+        <w:t>i</w:t>
+      </w:r>
+      <w:proofErr w:type="spellEnd"/>
+      <w:r>
+        <w:rPr>
+          <w:rFonts w:ascii="Consolas" w:hAnsi="Consolas"/>
+          <w:color w:val="242729"/>
+          <w:sz w:val="20"/>
+          <w:szCs w:val="20"/>
+          <w:shd w:val="clear" w:color="auto" w:fill="E4E6E8"/>
+        </w:rPr>
+        <w:t xml:space="preserve"> </w:t>
+      </w:r>
+      <w:proofErr w:type="spellStart"/>
+      <w:r>
+        <w:rPr>
+          <w:rFonts w:ascii="Consolas" w:hAnsi="Consolas"/>
+          <w:color w:val="242729"/>
+          <w:sz w:val="20"/>
+          <w:szCs w:val="20"/>
+          <w:shd w:val="clear" w:color="auto" w:fill="E4E6E8"/>
+        </w:rPr>
+        <w:t>nvidia</w:t>
+      </w:r>
+      <w:proofErr w:type="spellEnd"/>
+      <w:r>
+        <w:rPr>
+          <w:rFonts w:cstheme="minorHAnsi"/>
+        </w:rPr>
+        <w:t xml:space="preserve"> and update the </w:t>
+      </w:r>
+      <w:proofErr w:type="spellStart"/>
+      <w:r>
+        <w:rPr>
+          <w:rFonts w:cstheme="minorHAnsi"/>
+        </w:rPr>
+        <w:t>nvidia</w:t>
+      </w:r>
+      <w:proofErr w:type="spellEnd"/>
+      <w:r>
+        <w:rPr>
+          <w:rFonts w:cstheme="minorHAnsi"/>
+        </w:rPr>
+        <w:t xml:space="preserve"> driver which was installed on the OS with:</w:t>
       </w:r>
     </w:p>
     <w:p>
@@ -1882,9 +2542,35 @@
         <w:keepLines/>
         <w:spacing w:after="0"/>
         <w:rPr>
-          <w:rFonts w:cstheme="minorHAnsi"/>
-        </w:rPr>
-      </w:pPr>
+          <w:rFonts w:ascii="Consolas" w:hAnsi="Consolas"/>
+          <w:color w:val="242729"/>
+          <w:sz w:val="20"/>
+          <w:szCs w:val="20"/>
+          <w:shd w:val="clear" w:color="auto" w:fill="E4E6E8"/>
+        </w:rPr>
+      </w:pPr>
+      <w:proofErr w:type="spellStart"/>
+      <w:r>
+        <w:rPr>
+          <w:rFonts w:ascii="Consolas" w:hAnsi="Consolas"/>
+          <w:color w:val="242729"/>
+          <w:sz w:val="20"/>
+          <w:szCs w:val="20"/>
+          <w:shd w:val="clear" w:color="auto" w:fill="E4E6E8"/>
+        </w:rPr>
+        <w:t>sudo</w:t>
+      </w:r>
+      <w:proofErr w:type="spellEnd"/>
+      <w:r>
+        <w:rPr>
+          <w:rFonts w:ascii="Consolas" w:hAnsi="Consolas"/>
+          <w:color w:val="242729"/>
+          <w:sz w:val="20"/>
+          <w:szCs w:val="20"/>
+          <w:shd w:val="clear" w:color="auto" w:fill="E4E6E8"/>
+        </w:rPr>
+        <w:t xml:space="preserve"> apt install nvidia-driver-440</w:t>
+      </w:r>
     </w:p>
     <w:p>
       <w:pPr>
@@ -1895,17 +2581,102 @@
           <w:rFonts w:cstheme="minorHAnsi"/>
         </w:rPr>
       </w:pPr>
-      <w:r>
-        <w:rPr>
-          <w:rFonts w:cstheme="minorHAnsi"/>
-        </w:rPr>
-        <w:t xml:space="preserve">Figure: showing that the NVIDIA GPU is recognized and enabled in microk8s </w:t>
-      </w:r>
     </w:p>
     <w:p>
       <w:pPr>
         <w:keepNext/>
         <w:keepLines/>
+        <w:spacing w:after="0"/>
+        <w:rPr>
+          <w:rFonts w:cstheme="minorHAnsi"/>
+        </w:rPr>
+      </w:pPr>
+      <w:proofErr w:type="gramStart"/>
+      <w:r>
+        <w:rPr>
+          <w:rFonts w:cstheme="minorHAnsi"/>
+        </w:rPr>
+        <w:t>Also</w:t>
+      </w:r>
+      <w:proofErr w:type="gramEnd"/>
+      <w:r>
+        <w:rPr>
+          <w:rFonts w:cstheme="minorHAnsi"/>
+        </w:rPr>
+        <w:t xml:space="preserve"> there might be issues with the NVIDIA GPU support in the currently used version of </w:t>
+      </w:r>
+      <w:proofErr w:type="spellStart"/>
+      <w:r>
+        <w:rPr>
+          <w:rFonts w:cstheme="minorHAnsi"/>
+        </w:rPr>
+        <w:t>containerd</w:t>
+      </w:r>
+      <w:proofErr w:type="spellEnd"/>
+      <w:r>
+        <w:rPr>
+          <w:rFonts w:cstheme="minorHAnsi"/>
+        </w:rPr>
+        <w:t xml:space="preserve"> by the </w:t>
+      </w:r>
+      <w:r>
+        <w:rPr>
+          <w:rFonts w:ascii="Consolas" w:hAnsi="Consolas" w:cstheme="minorHAnsi"/>
+          <w:sz w:val="18"/>
+          <w:szCs w:val="18"/>
+        </w:rPr>
+        <w:t>microk8s snap</w:t>
+      </w:r>
+      <w:r>
+        <w:rPr>
+          <w:rFonts w:cstheme="minorHAnsi"/>
+        </w:rPr>
+        <w:t xml:space="preserve"> package. This can be seen by running `</w:t>
+      </w:r>
+      <w:r>
+        <w:rPr>
+          <w:rFonts w:ascii="Consolas" w:hAnsi="Consolas" w:cstheme="minorHAnsi"/>
+          <w:sz w:val="18"/>
+          <w:szCs w:val="18"/>
+        </w:rPr>
+        <w:t>microk8s inspect</w:t>
+      </w:r>
+      <w:r>
+        <w:rPr>
+          <w:rFonts w:cstheme="minorHAnsi"/>
+        </w:rPr>
+        <w:t>` and looking through the inspection report for an error `</w:t>
+      </w:r>
+      <w:r>
+        <w:rPr>
+          <w:rFonts w:ascii="Consolas" w:hAnsi="Consolas" w:cstheme="minorHAnsi"/>
+          <w:sz w:val="18"/>
+          <w:szCs w:val="18"/>
+        </w:rPr>
+        <w:t>Failed to initialize NVML</w:t>
+      </w:r>
+      <w:r>
+        <w:rPr>
+          <w:rFonts w:cstheme="minorHAnsi"/>
+        </w:rPr>
+        <w:t>`:</w:t>
+      </w:r>
+    </w:p>
+    <w:p>
+      <w:pPr>
+        <w:keepNext/>
+        <w:keepLines/>
+        <w:spacing w:after="0"/>
+        <w:rPr>
+          <w:rFonts w:cstheme="minorHAnsi"/>
+        </w:rPr>
+      </w:pPr>
+    </w:p>
+    <w:p>
+      <w:pPr>
+        <w:keepNext/>
+        <w:keepLines/>
+        <w:spacing w:after="0"/>
         <w:rPr>
           <w:rFonts w:cstheme="minorHAnsi"/>
         </w:rPr>
@@ -1915,10 +2686,10 @@
           <w:noProof/>
         </w:rPr>
         <w:drawing>
-          <wp:inline distT="0" distB="0" distL="0" distR="0" wp14:anchorId="587410C3" wp14:editId="3543662E">
-            <wp:extent cx="5528023" cy="3843630"/>
-            <wp:effectExtent l="0" t="0" r="0" b="5080"/>
-            <wp:docPr id="15" name="Picture 15"/>
+          <wp:inline distT="0" distB="0" distL="0" distR="0" wp14:anchorId="657C9902" wp14:editId="3D4E52C7">
+            <wp:extent cx="5943600" cy="657225"/>
+            <wp:effectExtent l="0" t="0" r="0" b="9525"/>
+            <wp:docPr id="8" name="Picture 8"/>
             <wp:cNvGraphicFramePr>
               <a:graphicFrameLocks xmlns:a="http://schemas.openxmlformats.org/drawingml/2006/main" noChangeAspect="1"/>
             </wp:cNvGraphicFramePr>
@@ -1938,7 +2709,7 @@
                   <pic:spPr>
                     <a:xfrm>
                       <a:off x="0" y="0"/>
-                      <a:ext cx="5542946" cy="3854006"/>
+                      <a:ext cx="5943600" cy="657225"/>
                     </a:xfrm>
                     <a:prstGeom prst="rect">
                       <a:avLst/>
@@ -1959,13 +2730,6 @@
     </w:p>
     <w:p>
       <w:pPr>
-        <w:rPr>
-          <w:rFonts w:cstheme="minorHAnsi"/>
-        </w:rPr>
-      </w:pPr>
-    </w:p>
-    <w:p>
-      <w:pPr>
         <w:keepNext/>
         <w:keepLines/>
         <w:spacing w:after="0"/>
@@ -1973,119 +2737,52 @@
           <w:rFonts w:cstheme="minorHAnsi"/>
         </w:rPr>
       </w:pPr>
-      <w:r>
-        <w:rPr>
-          <w:rFonts w:cstheme="minorHAnsi"/>
-        </w:rPr>
-        <w:lastRenderedPageBreak/>
-        <w:t xml:space="preserve">Figure: Shown are the top power consuming processes obtained by using the tool </w:t>
-      </w:r>
-      <w:r>
-        <w:rPr>
-          <w:rFonts w:ascii="Courier New" w:hAnsi="Courier New" w:cs="Courier New"/>
-          <w:b/>
-          <w:bCs/>
-          <w:sz w:val="18"/>
-          <w:szCs w:val="18"/>
-        </w:rPr>
-        <w:t>PowerTOP</w:t>
-      </w:r>
     </w:p>
     <w:p>
       <w:pPr>
         <w:keepNext/>
         <w:keepLines/>
-        <w:rPr>
-          <w:rFonts w:cstheme="minorHAnsi"/>
-        </w:rPr>
-      </w:pPr>
-      <w:r>
-        <w:rPr>
-          <w:noProof/>
-        </w:rPr>
-        <w:drawing>
-          <wp:inline distT="0" distB="0" distL="0" distR="0" wp14:anchorId="5294B5CE" wp14:editId="01A693B5">
-            <wp:extent cx="5943600" cy="4400550"/>
-            <wp:effectExtent l="0" t="0" r="0" b="0"/>
-            <wp:docPr id="1" name="Picture 1"/>
-            <wp:cNvGraphicFramePr>
-              <a:graphicFrameLocks xmlns:a="http://schemas.openxmlformats.org/drawingml/2006/main" noChangeAspect="1"/>
-            </wp:cNvGraphicFramePr>
-            <a:graphic xmlns:a="http://schemas.openxmlformats.org/drawingml/2006/main">
-              <a:graphicData uri="http://schemas.openxmlformats.org/drawingml/2006/picture">
-                <pic:pic xmlns:pic="http://schemas.openxmlformats.org/drawingml/2006/picture">
-                  <pic:nvPicPr>
-                    <pic:cNvPr id="1" name=""/>
-                    <pic:cNvPicPr/>
-                  </pic:nvPicPr>
-                  <pic:blipFill>
-                    <a:blip r:embed="rId20"/>
-                    <a:stretch>
-                      <a:fillRect/>
-                    </a:stretch>
-                  </pic:blipFill>
-                  <pic:spPr>
-                    <a:xfrm>
-                      <a:off x="0" y="0"/>
-                      <a:ext cx="5943600" cy="4400550"/>
-                    </a:xfrm>
-                    <a:prstGeom prst="rect">
-                      <a:avLst/>
-                    </a:prstGeom>
-                  </pic:spPr>
-                </pic:pic>
-              </a:graphicData>
-            </a:graphic>
-          </wp:inline>
-        </w:drawing>
-      </w:r>
-    </w:p>
-    <w:p>
-      <w:pPr>
-        <w:rPr>
-          <w:rFonts w:cstheme="minorHAnsi"/>
-        </w:rPr>
-      </w:pPr>
+        <w:spacing w:after="0"/>
+        <w:rPr>
+          <w:rFonts w:cstheme="minorHAnsi"/>
+        </w:rPr>
+      </w:pPr>
+      <w:r>
+        <w:rPr>
+          <w:rFonts w:cstheme="minorHAnsi"/>
+        </w:rPr>
+        <w:t xml:space="preserve">For details on this error check this </w:t>
+      </w:r>
+      <w:hyperlink r:id="rId20" w:history="1">
+        <w:r>
+          <w:rPr>
+            <w:rStyle w:val="Hyperlink"/>
+            <w:rFonts w:cstheme="minorHAnsi"/>
+          </w:rPr>
+          <w:t>discussion thread</w:t>
+        </w:r>
+      </w:hyperlink>
+      <w:r>
+        <w:rPr>
+          <w:rFonts w:cstheme="minorHAnsi"/>
+        </w:rPr>
+        <w:t>.</w:t>
+      </w:r>
     </w:p>
     <w:p>
       <w:pPr>
         <w:keepNext/>
         <w:keepLines/>
-        <w:widowControl w:val="0"/>
         <w:spacing w:after="0"/>
         <w:rPr>
           <w:rFonts w:cstheme="minorHAnsi"/>
         </w:rPr>
       </w:pPr>
-      <w:r>
-        <w:rPr>
-          <w:rFonts w:cstheme="minorHAnsi"/>
-        </w:rPr>
-        <w:lastRenderedPageBreak/>
-        <w:t xml:space="preserve">Figure: the total system memory and other memory related stats obtained by </w:t>
-      </w:r>
-      <w:r>
-        <w:rPr>
-          <w:rFonts w:ascii="Courier New" w:hAnsi="Courier New" w:cs="Courier New"/>
-          <w:b/>
-          <w:bCs/>
-          <w:sz w:val="18"/>
-          <w:szCs w:val="18"/>
-        </w:rPr>
-        <w:t>vmstat -s</w:t>
-      </w:r>
-      <w:r>
-        <w:rPr>
-          <w:rFonts w:cstheme="minorHAnsi"/>
-        </w:rPr>
-        <w:t>:</w:t>
-      </w:r>
     </w:p>
     <w:p>
       <w:pPr>
         <w:keepNext/>
         <w:keepLines/>
-        <w:widowControl w:val="0"/>
         <w:spacing w:after="0"/>
         <w:rPr>
           <w:rFonts w:cstheme="minorHAnsi"/>
@@ -2093,13 +2790,28 @@
       </w:pPr>
       <w:r>
         <w:rPr>
+          <w:rFonts w:cstheme="minorHAnsi"/>
+        </w:rPr>
+        <w:t xml:space="preserve">Figure: showing that the NVIDIA GPU is recognized and enabled in microk8s </w:t>
+      </w:r>
+    </w:p>
+    <w:p>
+      <w:pPr>
+        <w:keepNext/>
+        <w:keepLines/>
+        <w:rPr>
+          <w:rFonts w:cstheme="minorHAnsi"/>
+        </w:rPr>
+      </w:pPr>
+      <w:r>
+        <w:rPr>
           <w:noProof/>
         </w:rPr>
         <w:drawing>
-          <wp:inline distT="0" distB="0" distL="0" distR="0" wp14:anchorId="524CB466" wp14:editId="62E4989C">
-            <wp:extent cx="2461624" cy="3090705"/>
-            <wp:effectExtent l="0" t="0" r="0" b="0"/>
-            <wp:docPr id="6" name="Picture 6"/>
+          <wp:inline distT="0" distB="0" distL="0" distR="0" wp14:anchorId="587410C3" wp14:editId="3543662E">
+            <wp:extent cx="5528023" cy="3843630"/>
+            <wp:effectExtent l="0" t="0" r="0" b="5080"/>
+            <wp:docPr id="15" name="Picture 15"/>
             <wp:cNvGraphicFramePr>
               <a:graphicFrameLocks xmlns:a="http://schemas.openxmlformats.org/drawingml/2006/main" noChangeAspect="1"/>
             </wp:cNvGraphicFramePr>
@@ -2119,7 +2831,7 @@
                   <pic:spPr>
                     <a:xfrm>
                       <a:off x="0" y="0"/>
-                      <a:ext cx="2540237" cy="3189407"/>
+                      <a:ext cx="5542946" cy="3854006"/>
                     </a:xfrm>
                     <a:prstGeom prst="rect">
                       <a:avLst/>
@@ -2131,16 +2843,24 @@
           </wp:inline>
         </w:drawing>
       </w:r>
-    </w:p>
-    <w:p>
-      <w:pPr>
-        <w:rPr>
-          <w:rFonts w:cstheme="minorHAnsi"/>
-        </w:rPr>
-      </w:pPr>
-    </w:p>
-    <w:p>
-      <w:pPr>
+      <w:r>
+        <w:rPr>
+          <w:rFonts w:cstheme="minorHAnsi"/>
+        </w:rPr>
+        <w:t xml:space="preserve"> </w:t>
+      </w:r>
+    </w:p>
+    <w:p>
+      <w:pPr>
+        <w:rPr>
+          <w:rFonts w:cstheme="minorHAnsi"/>
+        </w:rPr>
+      </w:pPr>
+    </w:p>
+    <w:p>
+      <w:pPr>
+        <w:keepNext/>
+        <w:keepLines/>
         <w:spacing w:after="0"/>
         <w:rPr>
           <w:rFonts w:cstheme="minorHAnsi"/>
@@ -2150,8 +2870,10 @@
         <w:rPr>
           <w:rFonts w:cstheme="minorHAnsi"/>
         </w:rPr>
-        <w:t xml:space="preserve">Figure: Querying the GPU and obtaining GPU configuration info by using Cuda 11.2 utility </w:t>
-      </w:r>
+        <w:lastRenderedPageBreak/>
+        <w:t xml:space="preserve">Figure: Shown are the top power consuming processes obtained by using the tool </w:t>
+      </w:r>
+      <w:proofErr w:type="spellStart"/>
       <w:r>
         <w:rPr>
           <w:rFonts w:ascii="Courier New" w:hAnsi="Courier New" w:cs="Courier New"/>
@@ -2160,11 +2882,14 @@
           <w:sz w:val="18"/>
           <w:szCs w:val="18"/>
         </w:rPr>
-        <w:t>deviceQuery</w:t>
-      </w:r>
-    </w:p>
-    <w:p>
-      <w:pPr>
+        <w:t>PowerTOP</w:t>
+      </w:r>
+      <w:proofErr w:type="spellEnd"/>
+    </w:p>
+    <w:p>
+      <w:pPr>
+        <w:keepNext/>
+        <w:keepLines/>
         <w:rPr>
           <w:rFonts w:cstheme="minorHAnsi"/>
         </w:rPr>
@@ -2174,10 +2899,10 @@
           <w:noProof/>
         </w:rPr>
         <w:drawing>
-          <wp:inline distT="0" distB="0" distL="0" distR="0" wp14:anchorId="21EA6C08" wp14:editId="1F3F0CAE">
-            <wp:extent cx="5943600" cy="3820160"/>
-            <wp:effectExtent l="0" t="0" r="0" b="8890"/>
-            <wp:docPr id="13" name="Picture 13"/>
+          <wp:inline distT="0" distB="0" distL="0" distR="0" wp14:anchorId="5294B5CE" wp14:editId="01A693B5">
+            <wp:extent cx="5943600" cy="4400550"/>
+            <wp:effectExtent l="0" t="0" r="0" b="0"/>
+            <wp:docPr id="1" name="Picture 1"/>
             <wp:cNvGraphicFramePr>
               <a:graphicFrameLocks xmlns:a="http://schemas.openxmlformats.org/drawingml/2006/main" noChangeAspect="1"/>
             </wp:cNvGraphicFramePr>
@@ -2197,7 +2922,7 @@
                   <pic:spPr>
                     <a:xfrm>
                       <a:off x="0" y="0"/>
-                      <a:ext cx="5943600" cy="3820160"/>
+                      <a:ext cx="5943600" cy="4400550"/>
                     </a:xfrm>
                     <a:prstGeom prst="rect">
                       <a:avLst/>
@@ -2221,6 +2946,7 @@
       <w:pPr>
         <w:keepNext/>
         <w:keepLines/>
+        <w:widowControl w:val="0"/>
         <w:spacing w:after="0"/>
         <w:rPr>
           <w:rFonts w:cstheme="minorHAnsi"/>
@@ -2231,23 +2957,43 @@
           <w:rFonts w:cstheme="minorHAnsi"/>
         </w:rPr>
         <w:lastRenderedPageBreak/>
-        <w:t xml:space="preserve">Figure: Running bandwidth test with the CUDA utility </w:t>
-      </w:r>
-      <w:r>
-        <w:rPr>
-          <w:rFonts w:ascii="Consolas" w:hAnsi="Consolas" w:cstheme="minorHAnsi"/>
+        <w:t xml:space="preserve">Figure: the total system memory and other memory related stats obtained by </w:t>
+      </w:r>
+      <w:proofErr w:type="spellStart"/>
+      <w:r>
+        <w:rPr>
+          <w:rFonts w:ascii="Courier New" w:hAnsi="Courier New" w:cs="Courier New"/>
           <w:b/>
           <w:bCs/>
           <w:sz w:val="18"/>
           <w:szCs w:val="18"/>
         </w:rPr>
-        <w:t>bandwithTest</w:t>
+        <w:t>vmstat</w:t>
+      </w:r>
+      <w:proofErr w:type="spellEnd"/>
+      <w:r>
+        <w:rPr>
+          <w:rFonts w:ascii="Courier New" w:hAnsi="Courier New" w:cs="Courier New"/>
+          <w:b/>
+          <w:bCs/>
+          <w:sz w:val="18"/>
+          <w:szCs w:val="18"/>
+        </w:rPr>
+        <w:t xml:space="preserve"> -s</w:t>
+      </w:r>
+      <w:r>
+        <w:rPr>
+          <w:rFonts w:cstheme="minorHAnsi"/>
+        </w:rPr>
+        <w:t>:</w:t>
       </w:r>
     </w:p>
     <w:p>
       <w:pPr>
         <w:keepNext/>
         <w:keepLines/>
+        <w:widowControl w:val="0"/>
+        <w:spacing w:after="0"/>
         <w:rPr>
           <w:rFonts w:cstheme="minorHAnsi"/>
         </w:rPr>
@@ -2257,10 +3003,10 @@
           <w:noProof/>
         </w:rPr>
         <w:drawing>
-          <wp:inline distT="0" distB="0" distL="0" distR="0" wp14:anchorId="6030E8F8" wp14:editId="1AD2163D">
-            <wp:extent cx="5943600" cy="3190875"/>
-            <wp:effectExtent l="0" t="0" r="0" b="9525"/>
-            <wp:docPr id="14" name="Picture 14"/>
+          <wp:inline distT="0" distB="0" distL="0" distR="0" wp14:anchorId="524CB466" wp14:editId="62E4989C">
+            <wp:extent cx="2461624" cy="3090705"/>
+            <wp:effectExtent l="0" t="0" r="0" b="0"/>
+            <wp:docPr id="6" name="Picture 6"/>
             <wp:cNvGraphicFramePr>
               <a:graphicFrameLocks xmlns:a="http://schemas.openxmlformats.org/drawingml/2006/main" noChangeAspect="1"/>
             </wp:cNvGraphicFramePr>
@@ -2280,7 +3026,7 @@
                   <pic:spPr>
                     <a:xfrm>
                       <a:off x="0" y="0"/>
-                      <a:ext cx="5943600" cy="3190875"/>
+                      <a:ext cx="2540237" cy="3189407"/>
                     </a:xfrm>
                     <a:prstGeom prst="rect">
                       <a:avLst/>
@@ -2295,17 +3041,13 @@
     </w:p>
     <w:p>
       <w:pPr>
-        <w:keepNext/>
-        <w:keepLines/>
-        <w:rPr>
-          <w:rFonts w:cstheme="minorHAnsi"/>
-        </w:rPr>
-      </w:pPr>
-    </w:p>
-    <w:p>
-      <w:pPr>
-        <w:keepNext/>
-        <w:keepLines/>
+        <w:rPr>
+          <w:rFonts w:cstheme="minorHAnsi"/>
+        </w:rPr>
+      </w:pPr>
+    </w:p>
+    <w:p>
+      <w:pPr>
         <w:spacing w:after="0"/>
         <w:rPr>
           <w:rFonts w:cstheme="minorHAnsi"/>
@@ -2315,18 +3057,34 @@
         <w:rPr>
           <w:rFonts w:cstheme="minorHAnsi"/>
         </w:rPr>
-        <w:t xml:space="preserve">Figure: NVMe 1 TB mounted as </w:t>
-      </w:r>
-      <w:r>
-        <w:rPr>
-          <w:rFonts w:ascii="Consolas" w:hAnsi="Consolas" w:cstheme="minorHAnsi"/>
+        <w:t xml:space="preserve">Figure: Querying the GPU and obtaining GPU configuration info by using </w:t>
+      </w:r>
+      <w:proofErr w:type="spellStart"/>
+      <w:r>
+        <w:rPr>
+          <w:rFonts w:cstheme="minorHAnsi"/>
+        </w:rPr>
+        <w:t>Cuda</w:t>
+      </w:r>
+      <w:proofErr w:type="spellEnd"/>
+      <w:r>
+        <w:rPr>
+          <w:rFonts w:cstheme="minorHAnsi"/>
+        </w:rPr>
+        <w:t xml:space="preserve"> 11.2 utility </w:t>
+      </w:r>
+      <w:proofErr w:type="spellStart"/>
+      <w:r>
+        <w:rPr>
+          <w:rFonts w:ascii="Courier New" w:hAnsi="Courier New" w:cs="Courier New"/>
           <w:b/>
           <w:bCs/>
           <w:sz w:val="18"/>
           <w:szCs w:val="18"/>
         </w:rPr>
-        <w:t>/dev/nvme0n1</w:t>
-      </w:r>
+        <w:t>deviceQuery</w:t>
+      </w:r>
+      <w:proofErr w:type="spellEnd"/>
     </w:p>
     <w:p>
       <w:pPr>
@@ -2339,10 +3097,10 @@
           <w:noProof/>
         </w:rPr>
         <w:drawing>
-          <wp:inline distT="0" distB="0" distL="0" distR="0" wp14:anchorId="125E62C0" wp14:editId="6A403F40">
-            <wp:extent cx="5943600" cy="435610"/>
-            <wp:effectExtent l="0" t="0" r="0" b="2540"/>
-            <wp:docPr id="5" name="Picture 5"/>
+          <wp:inline distT="0" distB="0" distL="0" distR="0" wp14:anchorId="21EA6C08" wp14:editId="1F3F0CAE">
+            <wp:extent cx="5943600" cy="3820160"/>
+            <wp:effectExtent l="0" t="0" r="0" b="8890"/>
+            <wp:docPr id="13" name="Picture 13"/>
             <wp:cNvGraphicFramePr>
               <a:graphicFrameLocks xmlns:a="http://schemas.openxmlformats.org/drawingml/2006/main" noChangeAspect="1"/>
             </wp:cNvGraphicFramePr>
@@ -2362,7 +3120,7 @@
                   <pic:spPr>
                     <a:xfrm>
                       <a:off x="0" y="0"/>
-                      <a:ext cx="5943600" cy="435610"/>
+                      <a:ext cx="5943600" cy="3820160"/>
                     </a:xfrm>
                     <a:prstGeom prst="rect">
                       <a:avLst/>
@@ -2396,8 +3154,9 @@
           <w:rFonts w:cstheme="minorHAnsi"/>
         </w:rPr>
         <w:lastRenderedPageBreak/>
-        <w:t xml:space="preserve">Figure: rotating disk drive WDC 250GB mounted as </w:t>
-      </w:r>
+        <w:t xml:space="preserve">Figure: Running bandwidth test with the CUDA utility </w:t>
+      </w:r>
+      <w:proofErr w:type="spellStart"/>
       <w:r>
         <w:rPr>
           <w:rFonts w:ascii="Consolas" w:hAnsi="Consolas" w:cstheme="minorHAnsi"/>
@@ -2406,8 +3165,9 @@
           <w:sz w:val="18"/>
           <w:szCs w:val="18"/>
         </w:rPr>
-        <w:t>/dev/sda</w:t>
-      </w:r>
+        <w:t>bandwithTest</w:t>
+      </w:r>
+      <w:proofErr w:type="spellEnd"/>
     </w:p>
     <w:p>
       <w:pPr>
@@ -2422,10 +3182,10 @@
           <w:noProof/>
         </w:rPr>
         <w:drawing>
-          <wp:inline distT="0" distB="0" distL="0" distR="0" wp14:anchorId="54B1F703" wp14:editId="49A28D83">
-            <wp:extent cx="5943600" cy="3167380"/>
-            <wp:effectExtent l="0" t="0" r="0" b="0"/>
-            <wp:docPr id="2" name="Picture 2"/>
+          <wp:inline distT="0" distB="0" distL="0" distR="0" wp14:anchorId="6030E8F8" wp14:editId="1AD2163D">
+            <wp:extent cx="5943600" cy="3190875"/>
+            <wp:effectExtent l="0" t="0" r="0" b="9525"/>
+            <wp:docPr id="14" name="Picture 14"/>
             <wp:cNvGraphicFramePr>
               <a:graphicFrameLocks xmlns:a="http://schemas.openxmlformats.org/drawingml/2006/main" noChangeAspect="1"/>
             </wp:cNvGraphicFramePr>
@@ -2445,7 +3205,7 @@
                   <pic:spPr>
                     <a:xfrm>
                       <a:off x="0" y="0"/>
-                      <a:ext cx="5943600" cy="3167380"/>
+                      <a:ext cx="5943600" cy="3190875"/>
                     </a:xfrm>
                     <a:prstGeom prst="rect">
                       <a:avLst/>
@@ -2462,6 +3222,15 @@
       <w:pPr>
         <w:keepNext/>
         <w:keepLines/>
+        <w:rPr>
+          <w:rFonts w:cstheme="minorHAnsi"/>
+        </w:rPr>
+      </w:pPr>
+    </w:p>
+    <w:p>
+      <w:pPr>
+        <w:keepNext/>
+        <w:keepLines/>
         <w:spacing w:after="0"/>
         <w:rPr>
           <w:rFonts w:cstheme="minorHAnsi"/>
@@ -2471,7 +3240,21 @@
         <w:rPr>
           <w:rFonts w:cstheme="minorHAnsi"/>
         </w:rPr>
-        <w:t xml:space="preserve">Figure: Solid State Disk MKN 120GB mounted as </w:t>
+        <w:t xml:space="preserve">Figure: </w:t>
+      </w:r>
+      <w:proofErr w:type="spellStart"/>
+      <w:r>
+        <w:rPr>
+          <w:rFonts w:cstheme="minorHAnsi"/>
+        </w:rPr>
+        <w:t>NVMe</w:t>
+      </w:r>
+      <w:proofErr w:type="spellEnd"/>
+      <w:r>
+        <w:rPr>
+          <w:rFonts w:cstheme="minorHAnsi"/>
+        </w:rPr>
+        <w:t xml:space="preserve"> 1 TB mounted as </w:t>
       </w:r>
       <w:r>
         <w:rPr>
@@ -2481,14 +3264,11 @@
           <w:sz w:val="18"/>
           <w:szCs w:val="18"/>
         </w:rPr>
-        <w:t>/dev/sdb</w:t>
-      </w:r>
-    </w:p>
-    <w:p>
-      <w:pPr>
-        <w:keepNext/>
-        <w:keepLines/>
-        <w:spacing w:after="0"/>
+        <w:t>/dev/nvme0n1</w:t>
+      </w:r>
+    </w:p>
+    <w:p>
+      <w:pPr>
         <w:rPr>
           <w:rFonts w:cstheme="minorHAnsi"/>
         </w:rPr>
@@ -2498,10 +3278,10 @@
           <w:noProof/>
         </w:rPr>
         <w:drawing>
-          <wp:inline distT="0" distB="0" distL="0" distR="0" wp14:anchorId="64293AA1" wp14:editId="3B149ADD">
-            <wp:extent cx="5943600" cy="3773805"/>
-            <wp:effectExtent l="0" t="0" r="0" b="0"/>
-            <wp:docPr id="3" name="Picture 3"/>
+          <wp:inline distT="0" distB="0" distL="0" distR="0" wp14:anchorId="125E62C0" wp14:editId="6A403F40">
+            <wp:extent cx="5943600" cy="435610"/>
+            <wp:effectExtent l="0" t="0" r="0" b="2540"/>
+            <wp:docPr id="5" name="Picture 5"/>
             <wp:cNvGraphicFramePr>
               <a:graphicFrameLocks xmlns:a="http://schemas.openxmlformats.org/drawingml/2006/main" noChangeAspect="1"/>
             </wp:cNvGraphicFramePr>
@@ -2521,7 +3301,7 @@
                   <pic:spPr>
                     <a:xfrm>
                       <a:off x="0" y="0"/>
-                      <a:ext cx="5943600" cy="3773805"/>
+                      <a:ext cx="5943600" cy="435610"/>
                     </a:xfrm>
                     <a:prstGeom prst="rect">
                       <a:avLst/>
@@ -2555,7 +3335,7 @@
           <w:rFonts w:cstheme="minorHAnsi"/>
         </w:rPr>
         <w:lastRenderedPageBreak/>
-        <w:t xml:space="preserve">Figure : Solid State Disk OSZ-VERTEX3 120GB mounted as </w:t>
+        <w:t xml:space="preserve">Figure: rotating disk drive WDC 250GB mounted as </w:t>
       </w:r>
       <w:r>
         <w:rPr>
@@ -2565,14 +3345,25 @@
           <w:sz w:val="18"/>
           <w:szCs w:val="18"/>
         </w:rPr>
-        <w:t>/dev/sdc</w:t>
-      </w:r>
+        <w:t>/dev/</w:t>
+      </w:r>
+      <w:proofErr w:type="spellStart"/>
+      <w:r>
+        <w:rPr>
+          <w:rFonts w:ascii="Consolas" w:hAnsi="Consolas" w:cstheme="minorHAnsi"/>
+          <w:b/>
+          <w:bCs/>
+          <w:sz w:val="18"/>
+          <w:szCs w:val="18"/>
+        </w:rPr>
+        <w:t>sda</w:t>
+      </w:r>
+      <w:proofErr w:type="spellEnd"/>
     </w:p>
     <w:p>
       <w:pPr>
         <w:keepNext/>
         <w:keepLines/>
-        <w:spacing w:after="0"/>
         <w:rPr>
           <w:rFonts w:cstheme="minorHAnsi"/>
         </w:rPr>
@@ -2582,10 +3373,10 @@
           <w:noProof/>
         </w:rPr>
         <w:drawing>
-          <wp:inline distT="0" distB="0" distL="0" distR="0" wp14:anchorId="30EBFC51" wp14:editId="32F3F1A2">
-            <wp:extent cx="5943600" cy="3783965"/>
-            <wp:effectExtent l="0" t="0" r="0" b="6985"/>
-            <wp:docPr id="4" name="Picture 4"/>
+          <wp:inline distT="0" distB="0" distL="0" distR="0" wp14:anchorId="54B1F703" wp14:editId="49A28D83">
+            <wp:extent cx="5943600" cy="3167380"/>
+            <wp:effectExtent l="0" t="0" r="0" b="0"/>
+            <wp:docPr id="2" name="Picture 2"/>
             <wp:cNvGraphicFramePr>
               <a:graphicFrameLocks xmlns:a="http://schemas.openxmlformats.org/drawingml/2006/main" noChangeAspect="1"/>
             </wp:cNvGraphicFramePr>
@@ -2605,7 +3396,7 @@
                   <pic:spPr>
                     <a:xfrm>
                       <a:off x="0" y="0"/>
-                      <a:ext cx="5943600" cy="3783965"/>
+                      <a:ext cx="5943600" cy="3167380"/>
                     </a:xfrm>
                     <a:prstGeom prst="rect">
                       <a:avLst/>
@@ -2620,14 +3411,6 @@
     </w:p>
     <w:p>
       <w:pPr>
-        <w:spacing w:after="0"/>
-        <w:rPr>
-          <w:rFonts w:cstheme="minorHAnsi"/>
-        </w:rPr>
-      </w:pPr>
-    </w:p>
-    <w:p>
-      <w:pPr>
         <w:keepNext/>
         <w:keepLines/>
         <w:spacing w:after="0"/>
@@ -2639,17 +3422,30 @@
         <w:rPr>
           <w:rFonts w:cstheme="minorHAnsi"/>
         </w:rPr>
-        <w:lastRenderedPageBreak/>
-        <w:t xml:space="preserve">Figure: Mounted partitions obtained via </w:t>
+        <w:t xml:space="preserve">Figure: Solid State Disk MKN 120GB mounted as </w:t>
       </w:r>
       <w:r>
         <w:rPr>
           <w:rFonts w:ascii="Consolas" w:hAnsi="Consolas" w:cstheme="minorHAnsi"/>
-          <w:sz w:val="18"/>
-          <w:szCs w:val="18"/>
-        </w:rPr>
-        <w:t>lsblk</w:t>
-      </w:r>
+          <w:b/>
+          <w:bCs/>
+          <w:sz w:val="18"/>
+          <w:szCs w:val="18"/>
+        </w:rPr>
+        <w:t>/dev/</w:t>
+      </w:r>
+      <w:proofErr w:type="spellStart"/>
+      <w:r>
+        <w:rPr>
+          <w:rFonts w:ascii="Consolas" w:hAnsi="Consolas" w:cstheme="minorHAnsi"/>
+          <w:b/>
+          <w:bCs/>
+          <w:sz w:val="18"/>
+          <w:szCs w:val="18"/>
+        </w:rPr>
+        <w:t>sdb</w:t>
+      </w:r>
+      <w:proofErr w:type="spellEnd"/>
     </w:p>
     <w:p>
       <w:pPr>
@@ -2665,10 +3461,10 @@
           <w:noProof/>
         </w:rPr>
         <w:drawing>
-          <wp:inline distT="0" distB="0" distL="0" distR="0" wp14:anchorId="3E3D8B57" wp14:editId="30897416">
-            <wp:extent cx="4900920" cy="4079912"/>
+          <wp:inline distT="0" distB="0" distL="0" distR="0" wp14:anchorId="64293AA1" wp14:editId="3B149ADD">
+            <wp:extent cx="5943600" cy="3773805"/>
             <wp:effectExtent l="0" t="0" r="0" b="0"/>
-            <wp:docPr id="16" name="Picture 16"/>
+            <wp:docPr id="3" name="Picture 3"/>
             <wp:cNvGraphicFramePr>
               <a:graphicFrameLocks xmlns:a="http://schemas.openxmlformats.org/drawingml/2006/main" noChangeAspect="1"/>
             </wp:cNvGraphicFramePr>
@@ -2688,7 +3484,7 @@
                   <pic:spPr>
                     <a:xfrm>
                       <a:off x="0" y="0"/>
-                      <a:ext cx="4929805" cy="4103958"/>
+                      <a:ext cx="5943600" cy="3773805"/>
                     </a:xfrm>
                     <a:prstGeom prst="rect">
                       <a:avLst/>
@@ -2703,7 +3499,6 @@
     </w:p>
     <w:p>
       <w:pPr>
-        <w:spacing w:after="0"/>
         <w:rPr>
           <w:rFonts w:cstheme="minorHAnsi"/>
         </w:rPr>
@@ -2718,12 +3513,20 @@
           <w:rFonts w:cstheme="minorHAnsi"/>
         </w:rPr>
       </w:pPr>
+      <w:proofErr w:type="gramStart"/>
       <w:r>
         <w:rPr>
           <w:rFonts w:cstheme="minorHAnsi"/>
         </w:rPr>
         <w:lastRenderedPageBreak/>
-        <w:t xml:space="preserve">Figure: Physical volumes under LVM2 obtained by </w:t>
+        <w:t>Figure :</w:t>
+      </w:r>
+      <w:proofErr w:type="gramEnd"/>
+      <w:r>
+        <w:rPr>
+          <w:rFonts w:cstheme="minorHAnsi"/>
+        </w:rPr>
+        <w:t xml:space="preserve"> Solid State Disk OSZ-VERTEX3 120GB mounted as </w:t>
       </w:r>
       <w:r>
         <w:rPr>
@@ -2733,13 +3536,26 @@
           <w:sz w:val="18"/>
           <w:szCs w:val="18"/>
         </w:rPr>
-        <w:t>pvdisplay</w:t>
-      </w:r>
+        <w:t>/dev/</w:t>
+      </w:r>
+      <w:proofErr w:type="spellStart"/>
+      <w:r>
+        <w:rPr>
+          <w:rFonts w:ascii="Consolas" w:hAnsi="Consolas" w:cstheme="minorHAnsi"/>
+          <w:b/>
+          <w:bCs/>
+          <w:sz w:val="18"/>
+          <w:szCs w:val="18"/>
+        </w:rPr>
+        <w:t>sdc</w:t>
+      </w:r>
+      <w:proofErr w:type="spellEnd"/>
     </w:p>
     <w:p>
       <w:pPr>
         <w:keepNext/>
         <w:keepLines/>
+        <w:spacing w:after="0"/>
         <w:rPr>
           <w:rFonts w:cstheme="minorHAnsi"/>
         </w:rPr>
@@ -2749,10 +3565,10 @@
           <w:noProof/>
         </w:rPr>
         <w:drawing>
-          <wp:inline distT="0" distB="0" distL="0" distR="0" wp14:anchorId="63EFDD26" wp14:editId="0B10DBEA">
-            <wp:extent cx="5943600" cy="5440045"/>
-            <wp:effectExtent l="0" t="0" r="0" b="8255"/>
-            <wp:docPr id="17" name="Picture 17"/>
+          <wp:inline distT="0" distB="0" distL="0" distR="0" wp14:anchorId="30EBFC51" wp14:editId="32F3F1A2">
+            <wp:extent cx="5943600" cy="3783965"/>
+            <wp:effectExtent l="0" t="0" r="0" b="6985"/>
+            <wp:docPr id="4" name="Picture 4"/>
             <wp:cNvGraphicFramePr>
               <a:graphicFrameLocks xmlns:a="http://schemas.openxmlformats.org/drawingml/2006/main" noChangeAspect="1"/>
             </wp:cNvGraphicFramePr>
@@ -2772,6 +3588,177 @@
                   <pic:spPr>
                     <a:xfrm>
                       <a:off x="0" y="0"/>
+                      <a:ext cx="5943600" cy="3783965"/>
+                    </a:xfrm>
+                    <a:prstGeom prst="rect">
+                      <a:avLst/>
+                    </a:prstGeom>
+                  </pic:spPr>
+                </pic:pic>
+              </a:graphicData>
+            </a:graphic>
+          </wp:inline>
+        </w:drawing>
+      </w:r>
+    </w:p>
+    <w:p>
+      <w:pPr>
+        <w:spacing w:after="0"/>
+        <w:rPr>
+          <w:rFonts w:cstheme="minorHAnsi"/>
+        </w:rPr>
+      </w:pPr>
+    </w:p>
+    <w:p>
+      <w:pPr>
+        <w:keepNext/>
+        <w:keepLines/>
+        <w:spacing w:after="0"/>
+        <w:rPr>
+          <w:rFonts w:cstheme="minorHAnsi"/>
+        </w:rPr>
+      </w:pPr>
+      <w:r>
+        <w:rPr>
+          <w:rFonts w:cstheme="minorHAnsi"/>
+        </w:rPr>
+        <w:lastRenderedPageBreak/>
+        <w:t xml:space="preserve">Figure: Mounted partitions obtained via </w:t>
+      </w:r>
+      <w:proofErr w:type="spellStart"/>
+      <w:r>
+        <w:rPr>
+          <w:rFonts w:ascii="Consolas" w:hAnsi="Consolas" w:cstheme="minorHAnsi"/>
+          <w:sz w:val="18"/>
+          <w:szCs w:val="18"/>
+        </w:rPr>
+        <w:t>lsblk</w:t>
+      </w:r>
+      <w:proofErr w:type="spellEnd"/>
+    </w:p>
+    <w:p>
+      <w:pPr>
+        <w:keepNext/>
+        <w:keepLines/>
+        <w:spacing w:after="0"/>
+        <w:rPr>
+          <w:rFonts w:cstheme="minorHAnsi"/>
+        </w:rPr>
+      </w:pPr>
+      <w:r>
+        <w:rPr>
+          <w:noProof/>
+        </w:rPr>
+        <w:drawing>
+          <wp:inline distT="0" distB="0" distL="0" distR="0" wp14:anchorId="3E3D8B57" wp14:editId="30897416">
+            <wp:extent cx="4900920" cy="4079912"/>
+            <wp:effectExtent l="0" t="0" r="0" b="0"/>
+            <wp:docPr id="16" name="Picture 16"/>
+            <wp:cNvGraphicFramePr>
+              <a:graphicFrameLocks xmlns:a="http://schemas.openxmlformats.org/drawingml/2006/main" noChangeAspect="1"/>
+            </wp:cNvGraphicFramePr>
+            <a:graphic xmlns:a="http://schemas.openxmlformats.org/drawingml/2006/main">
+              <a:graphicData uri="http://schemas.openxmlformats.org/drawingml/2006/picture">
+                <pic:pic xmlns:pic="http://schemas.openxmlformats.org/drawingml/2006/picture">
+                  <pic:nvPicPr>
+                    <pic:cNvPr id="1" name=""/>
+                    <pic:cNvPicPr/>
+                  </pic:nvPicPr>
+                  <pic:blipFill>
+                    <a:blip r:embed="rId30"/>
+                    <a:stretch>
+                      <a:fillRect/>
+                    </a:stretch>
+                  </pic:blipFill>
+                  <pic:spPr>
+                    <a:xfrm>
+                      <a:off x="0" y="0"/>
+                      <a:ext cx="4929805" cy="4103958"/>
+                    </a:xfrm>
+                    <a:prstGeom prst="rect">
+                      <a:avLst/>
+                    </a:prstGeom>
+                  </pic:spPr>
+                </pic:pic>
+              </a:graphicData>
+            </a:graphic>
+          </wp:inline>
+        </w:drawing>
+      </w:r>
+    </w:p>
+    <w:p>
+      <w:pPr>
+        <w:spacing w:after="0"/>
+        <w:rPr>
+          <w:rFonts w:cstheme="minorHAnsi"/>
+        </w:rPr>
+      </w:pPr>
+    </w:p>
+    <w:p>
+      <w:pPr>
+        <w:keepNext/>
+        <w:keepLines/>
+        <w:spacing w:after="0"/>
+        <w:rPr>
+          <w:rFonts w:cstheme="minorHAnsi"/>
+        </w:rPr>
+      </w:pPr>
+      <w:r>
+        <w:rPr>
+          <w:rFonts w:cstheme="minorHAnsi"/>
+        </w:rPr>
+        <w:lastRenderedPageBreak/>
+        <w:t xml:space="preserve">Figure: Physical volumes under LVM2 obtained by </w:t>
+      </w:r>
+      <w:proofErr w:type="spellStart"/>
+      <w:r>
+        <w:rPr>
+          <w:rFonts w:ascii="Consolas" w:hAnsi="Consolas" w:cstheme="minorHAnsi"/>
+          <w:b/>
+          <w:bCs/>
+          <w:sz w:val="18"/>
+          <w:szCs w:val="18"/>
+        </w:rPr>
+        <w:t>pvdisplay</w:t>
+      </w:r>
+      <w:proofErr w:type="spellEnd"/>
+    </w:p>
+    <w:p>
+      <w:pPr>
+        <w:keepNext/>
+        <w:keepLines/>
+        <w:rPr>
+          <w:rFonts w:cstheme="minorHAnsi"/>
+        </w:rPr>
+      </w:pPr>
+      <w:r>
+        <w:rPr>
+          <w:noProof/>
+        </w:rPr>
+        <w:drawing>
+          <wp:inline distT="0" distB="0" distL="0" distR="0" wp14:anchorId="63EFDD26" wp14:editId="0B10DBEA">
+            <wp:extent cx="5943600" cy="5440045"/>
+            <wp:effectExtent l="0" t="0" r="0" b="8255"/>
+            <wp:docPr id="17" name="Picture 17"/>
+            <wp:cNvGraphicFramePr>
+              <a:graphicFrameLocks xmlns:a="http://schemas.openxmlformats.org/drawingml/2006/main" noChangeAspect="1"/>
+            </wp:cNvGraphicFramePr>
+            <a:graphic xmlns:a="http://schemas.openxmlformats.org/drawingml/2006/main">
+              <a:graphicData uri="http://schemas.openxmlformats.org/drawingml/2006/picture">
+                <pic:pic xmlns:pic="http://schemas.openxmlformats.org/drawingml/2006/picture">
+                  <pic:nvPicPr>
+                    <pic:cNvPr id="1" name=""/>
+                    <pic:cNvPicPr/>
+                  </pic:nvPicPr>
+                  <pic:blipFill>
+                    <a:blip r:embed="rId31"/>
+                    <a:stretch>
+                      <a:fillRect/>
+                    </a:stretch>
+                  </pic:blipFill>
+                  <pic:spPr>
+                    <a:xfrm>
+                      <a:off x="0" y="0"/>
                       <a:ext cx="5943600" cy="5440045"/>
                     </a:xfrm>
                     <a:prstGeom prst="rect">
@@ -2805,7 +3792,21 @@
           <w:rFonts w:cstheme="minorHAnsi"/>
         </w:rPr>
         <w:lastRenderedPageBreak/>
-        <w:t>Figure: Snapshots from the assembly of the system including the new mother board, The NVIDIA Tesla card, memory DIMMs, the Xeon CPU and the PCIe NVMe module</w:t>
+        <w:t xml:space="preserve">Figure: Snapshots from the assembly of the system including the new mother board, The NVIDIA Tesla card, memory DIMMs, the Xeon CPU and the PCIe </w:t>
+      </w:r>
+      <w:proofErr w:type="spellStart"/>
+      <w:r>
+        <w:rPr>
+          <w:rFonts w:cstheme="minorHAnsi"/>
+        </w:rPr>
+        <w:t>NVMe</w:t>
+      </w:r>
+      <w:proofErr w:type="spellEnd"/>
+      <w:r>
+        <w:rPr>
+          <w:rFonts w:cstheme="minorHAnsi"/>
+        </w:rPr>
+        <w:t xml:space="preserve"> module</w:t>
       </w:r>
     </w:p>
     <w:p>
@@ -2832,115 +3833,6 @@
                 <pic:pic xmlns:pic="http://schemas.openxmlformats.org/drawingml/2006/picture">
                   <pic:nvPicPr>
                     <pic:cNvPr id="9" name="Picture 9" descr="A picture containing graphical user interface&#10;&#10;Description automatically generated"/>
-                    <pic:cNvPicPr/>
-                  </pic:nvPicPr>
-                  <pic:blipFill>
-                    <a:blip r:embed="rId30" cstate="print">
-                      <a:extLst>
-                        <a:ext uri="{28A0092B-C50C-407E-A947-70E740481C1C}">
-                          <a14:useLocalDpi xmlns:a14="http://schemas.microsoft.com/office/drawing/2010/main" val="0"/>
-                        </a:ext>
-                      </a:extLst>
-                    </a:blip>
-                    <a:stretch>
-                      <a:fillRect/>
-                    </a:stretch>
-                  </pic:blipFill>
-                  <pic:spPr>
-                    <a:xfrm>
-                      <a:off x="0" y="0"/>
-                      <a:ext cx="5943600" cy="3343910"/>
-                    </a:xfrm>
-                    <a:prstGeom prst="rect">
-                      <a:avLst/>
-                    </a:prstGeom>
-                  </pic:spPr>
-                </pic:pic>
-              </a:graphicData>
-            </a:graphic>
-          </wp:inline>
-        </w:drawing>
-      </w:r>
-    </w:p>
-    <w:p>
-      <w:pPr>
-        <w:rPr>
-          <w:rFonts w:cstheme="minorHAnsi"/>
-        </w:rPr>
-      </w:pPr>
-      <w:r>
-        <w:rPr>
-          <w:rFonts w:cstheme="minorHAnsi"/>
-          <w:noProof/>
-        </w:rPr>
-        <w:drawing>
-          <wp:inline distT="0" distB="0" distL="0" distR="0" wp14:anchorId="05716F2E" wp14:editId="127686FD">
-            <wp:extent cx="5943600" cy="3343910"/>
-            <wp:effectExtent l="0" t="0" r="0" b="8890"/>
-            <wp:docPr id="10" name="Picture 10" descr="A picture containing text, electronics, computer&#10;&#10;Description automatically generated"/>
-            <wp:cNvGraphicFramePr>
-              <a:graphicFrameLocks xmlns:a="http://schemas.openxmlformats.org/drawingml/2006/main" noChangeAspect="1"/>
-            </wp:cNvGraphicFramePr>
-            <a:graphic xmlns:a="http://schemas.openxmlformats.org/drawingml/2006/main">
-              <a:graphicData uri="http://schemas.openxmlformats.org/drawingml/2006/picture">
-                <pic:pic xmlns:pic="http://schemas.openxmlformats.org/drawingml/2006/picture">
-                  <pic:nvPicPr>
-                    <pic:cNvPr id="10" name="Picture 10" descr="A picture containing text, electronics, computer&#10;&#10;Description automatically generated"/>
-                    <pic:cNvPicPr/>
-                  </pic:nvPicPr>
-                  <pic:blipFill>
-                    <a:blip r:embed="rId31" cstate="print">
-                      <a:extLst>
-                        <a:ext uri="{28A0092B-C50C-407E-A947-70E740481C1C}">
-                          <a14:useLocalDpi xmlns:a14="http://schemas.microsoft.com/office/drawing/2010/main" val="0"/>
-                        </a:ext>
-                      </a:extLst>
-                    </a:blip>
-                    <a:stretch>
-                      <a:fillRect/>
-                    </a:stretch>
-                  </pic:blipFill>
-                  <pic:spPr>
-                    <a:xfrm>
-                      <a:off x="0" y="0"/>
-                      <a:ext cx="5943600" cy="3343910"/>
-                    </a:xfrm>
-                    <a:prstGeom prst="rect">
-                      <a:avLst/>
-                    </a:prstGeom>
-                  </pic:spPr>
-                </pic:pic>
-              </a:graphicData>
-            </a:graphic>
-          </wp:inline>
-        </w:drawing>
-      </w:r>
-    </w:p>
-    <w:p>
-      <w:pPr>
-        <w:rPr>
-          <w:rFonts w:cstheme="minorHAnsi"/>
-        </w:rPr>
-      </w:pPr>
-      <w:r>
-        <w:rPr>
-          <w:rFonts w:cstheme="minorHAnsi"/>
-          <w:noProof/>
-        </w:rPr>
-        <w:lastRenderedPageBreak/>
-        <w:drawing>
-          <wp:inline distT="0" distB="0" distL="0" distR="0" wp14:anchorId="5350304C" wp14:editId="36C5DBBE">
-            <wp:extent cx="5943600" cy="3343910"/>
-            <wp:effectExtent l="0" t="0" r="0" b="8890"/>
-            <wp:docPr id="11" name="Picture 11" descr="A picture containing text, computer&#10;&#10;Description automatically generated"/>
-            <wp:cNvGraphicFramePr>
-              <a:graphicFrameLocks xmlns:a="http://schemas.openxmlformats.org/drawingml/2006/main" noChangeAspect="1"/>
-            </wp:cNvGraphicFramePr>
-            <a:graphic xmlns:a="http://schemas.openxmlformats.org/drawingml/2006/main">
-              <a:graphicData uri="http://schemas.openxmlformats.org/drawingml/2006/picture">
-                <pic:pic xmlns:pic="http://schemas.openxmlformats.org/drawingml/2006/picture">
-                  <pic:nvPicPr>
-                    <pic:cNvPr id="11" name="Picture 11" descr="A picture containing text, computer&#10;&#10;Description automatically generated"/>
                     <pic:cNvPicPr/>
                   </pic:nvPicPr>
                   <pic:blipFill>
@@ -2983,6 +3875,115 @@
           <w:noProof/>
         </w:rPr>
         <w:drawing>
+          <wp:inline distT="0" distB="0" distL="0" distR="0" wp14:anchorId="05716F2E" wp14:editId="127686FD">
+            <wp:extent cx="5943600" cy="3343910"/>
+            <wp:effectExtent l="0" t="0" r="0" b="8890"/>
+            <wp:docPr id="10" name="Picture 10" descr="A picture containing text, electronics, computer&#10;&#10;Description automatically generated"/>
+            <wp:cNvGraphicFramePr>
+              <a:graphicFrameLocks xmlns:a="http://schemas.openxmlformats.org/drawingml/2006/main" noChangeAspect="1"/>
+            </wp:cNvGraphicFramePr>
+            <a:graphic xmlns:a="http://schemas.openxmlformats.org/drawingml/2006/main">
+              <a:graphicData uri="http://schemas.openxmlformats.org/drawingml/2006/picture">
+                <pic:pic xmlns:pic="http://schemas.openxmlformats.org/drawingml/2006/picture">
+                  <pic:nvPicPr>
+                    <pic:cNvPr id="10" name="Picture 10" descr="A picture containing text, electronics, computer&#10;&#10;Description automatically generated"/>
+                    <pic:cNvPicPr/>
+                  </pic:nvPicPr>
+                  <pic:blipFill>
+                    <a:blip r:embed="rId33" cstate="print">
+                      <a:extLst>
+                        <a:ext uri="{28A0092B-C50C-407E-A947-70E740481C1C}">
+                          <a14:useLocalDpi xmlns:a14="http://schemas.microsoft.com/office/drawing/2010/main" val="0"/>
+                        </a:ext>
+                      </a:extLst>
+                    </a:blip>
+                    <a:stretch>
+                      <a:fillRect/>
+                    </a:stretch>
+                  </pic:blipFill>
+                  <pic:spPr>
+                    <a:xfrm>
+                      <a:off x="0" y="0"/>
+                      <a:ext cx="5943600" cy="3343910"/>
+                    </a:xfrm>
+                    <a:prstGeom prst="rect">
+                      <a:avLst/>
+                    </a:prstGeom>
+                  </pic:spPr>
+                </pic:pic>
+              </a:graphicData>
+            </a:graphic>
+          </wp:inline>
+        </w:drawing>
+      </w:r>
+    </w:p>
+    <w:p>
+      <w:pPr>
+        <w:rPr>
+          <w:rFonts w:cstheme="minorHAnsi"/>
+        </w:rPr>
+      </w:pPr>
+      <w:r>
+        <w:rPr>
+          <w:rFonts w:cstheme="minorHAnsi"/>
+          <w:noProof/>
+        </w:rPr>
+        <w:lastRenderedPageBreak/>
+        <w:drawing>
+          <wp:inline distT="0" distB="0" distL="0" distR="0" wp14:anchorId="5350304C" wp14:editId="36C5DBBE">
+            <wp:extent cx="5943600" cy="3343910"/>
+            <wp:effectExtent l="0" t="0" r="0" b="8890"/>
+            <wp:docPr id="11" name="Picture 11" descr="A picture containing text, computer&#10;&#10;Description automatically generated"/>
+            <wp:cNvGraphicFramePr>
+              <a:graphicFrameLocks xmlns:a="http://schemas.openxmlformats.org/drawingml/2006/main" noChangeAspect="1"/>
+            </wp:cNvGraphicFramePr>
+            <a:graphic xmlns:a="http://schemas.openxmlformats.org/drawingml/2006/main">
+              <a:graphicData uri="http://schemas.openxmlformats.org/drawingml/2006/picture">
+                <pic:pic xmlns:pic="http://schemas.openxmlformats.org/drawingml/2006/picture">
+                  <pic:nvPicPr>
+                    <pic:cNvPr id="11" name="Picture 11" descr="A picture containing text, computer&#10;&#10;Description automatically generated"/>
+                    <pic:cNvPicPr/>
+                  </pic:nvPicPr>
+                  <pic:blipFill>
+                    <a:blip r:embed="rId34" cstate="print">
+                      <a:extLst>
+                        <a:ext uri="{28A0092B-C50C-407E-A947-70E740481C1C}">
+                          <a14:useLocalDpi xmlns:a14="http://schemas.microsoft.com/office/drawing/2010/main" val="0"/>
+                        </a:ext>
+                      </a:extLst>
+                    </a:blip>
+                    <a:stretch>
+                      <a:fillRect/>
+                    </a:stretch>
+                  </pic:blipFill>
+                  <pic:spPr>
+                    <a:xfrm>
+                      <a:off x="0" y="0"/>
+                      <a:ext cx="5943600" cy="3343910"/>
+                    </a:xfrm>
+                    <a:prstGeom prst="rect">
+                      <a:avLst/>
+                    </a:prstGeom>
+                  </pic:spPr>
+                </pic:pic>
+              </a:graphicData>
+            </a:graphic>
+          </wp:inline>
+        </w:drawing>
+      </w:r>
+    </w:p>
+    <w:p>
+      <w:pPr>
+        <w:rPr>
+          <w:rFonts w:cstheme="minorHAnsi"/>
+        </w:rPr>
+      </w:pPr>
+      <w:r>
+        <w:rPr>
+          <w:rFonts w:cstheme="minorHAnsi"/>
+          <w:noProof/>
+        </w:rPr>
+        <w:drawing>
           <wp:inline distT="0" distB="0" distL="0" distR="0" wp14:anchorId="0EC392A7" wp14:editId="3C0DE7C2">
             <wp:extent cx="5943600" cy="3343910"/>
             <wp:effectExtent l="0" t="0" r="0" b="8890"/>
@@ -2998,7 +3999,7 @@
                     <pic:cNvPicPr/>
                   </pic:nvPicPr>
                   <pic:blipFill>
-                    <a:blip r:embed="rId33" cstate="print">
+                    <a:blip r:embed="rId35" cstate="print">
                       <a:extLst>
                         <a:ext uri="{28A0092B-C50C-407E-A947-70E740481C1C}">
                           <a14:useLocalDpi xmlns:a14="http://schemas.microsoft.com/office/drawing/2010/main" val="0"/>

</xml_diff>